<commit_message>
As sent to Clare
</commit_message>
<xml_diff>
--- a/docs/context.docx
+++ b/docs/context.docx
@@ -364,7 +364,7 @@
         <w:pStyle w:val="Textkrper"/>
       </w:pPr>
       <w:r>
-        <w:t xml:space="preserve">Here we examine how people apply a similar reasoning in the domain of visual perception”. Simply not perceiving something doesn’t mean that it’s not there. We also need to be certain that we would have perceived it if it were present. As a result, the timing of decisions about absence provides valuable insight into people’s implicit beliefs about their perception and attention. Rapid decisions about absence reflect a belief that presence would have been detected quickly and easily, while slow decisions reflect a belief that presence would have taken longer to detect</w:t>
+        <w:t xml:space="preserve">Here we examine how people apply a similar reasoning in the domain of visual perception. Simply not perceiving something doesn’t mean that it’s not there. We also need to be certain that we would have perceived it if it were present. As a result, the timing of decisions about absence provides valuable insight into people’s implicit beliefs about their perception and attention. Rapid decisions about absence reflect a belief that presence would have been detected quickly and easily, while slow decisions reflect a belief that presence would have taken longer to detect</w:t>
       </w:r>
       <w:r>
         <w:t xml:space="preserve"> </w:t>
@@ -390,7 +390,19 @@
         <w:t xml:space="preserve">(Rossel, Peyrin, Roux-Sibilon, &amp; Kauffmann, 2022)</w:t>
       </w:r>
       <w:r>
-        <w:t xml:space="preserve">. In this study, we’re not focusing on how well participants can perceive objects, but on how quickly they can infer their absence when they’re not there. For example, if people believe that objects are easier to perceive in their natural context, this should affect the timing of their decisions about absence. They should be able to quickly decide that an object is missing in a context that allows for speedy perception. But if they are not aware of these context effects, speedy detection will not translate to speedy inference about absence.</w:t>
+        <w:t xml:space="preserve"> </w:t>
+      </w:r>
+      <w:r>
+        <w:t xml:space="preserve">and we perceive letters better as part of a word</w:t>
+      </w:r>
+      <w:r>
+        <w:t xml:space="preserve"> </w:t>
+      </w:r>
+      <w:r>
+        <w:t xml:space="preserve">(Heilbron, Richter, Ekman, Hagoort, &amp; De Lange, 2020)</w:t>
+      </w:r>
+      <w:r>
+        <w:t xml:space="preserve">. In this study, we’re not focusing on how well participants can perceive objects, but on how quickly they can infer their absence when they’re not there. For example, if people believe that objects are easier to perceive in their natural context, this should affect the timing of their decisions about absence: they should be able to quickly decide that an object is missing in a context that allows for speedy perception. But if they are not aware of these context effects, speedy detection will not translate to speedy inference about absence.</w:t>
       </w:r>
     </w:p>
     <w:p>
@@ -402,7 +414,7 @@
       </w:r>
     </w:p>
     <w:bookmarkEnd w:id="21"/>
-    <w:bookmarkStart w:id="34" w:name="exp.-1"/>
+    <w:bookmarkStart w:id="32" w:name="exp.-1"/>
     <w:p>
       <w:pPr>
         <w:pStyle w:val="berschrift1"/>
@@ -433,7 +445,7 @@
         <w:pStyle w:val="FirstParagraph"/>
       </w:pPr>
       <w:r>
-        <w:t xml:space="preserve">The research complies with all relevant ethical regulations, and was approved by the Research Ethics Committee of Birkbeck, University of London (study ID number 1812000). Participants were recruited via Prolific, and gave informed consent prior to their participation. To be eligible to take part in this study, their Prolific approval rate had to be 95% or higher, their reported first language English, and their age between 18 and 60. We collected data until we reached 100 included participants (after applying our pre-registered exclusion criteria). The entire experiment took 11 minutes to complete. Participants were paid £1.38 for their participation, equivalent to an hourly wage of £7.50.</w:t>
+        <w:t xml:space="preserve">The research complied with all relevant ethical regulations, and was approved by the Research Ethics Committee of Birkbeck, University of London (study ID number 1812000). In all experiments, participants were recruited via Prolific, and gave informed consent prior to their participation. To be eligible to take part, their Prolific approval rate had to be 95% or higher, their reported first language English, and their age between 18 and 60. We collected data until we reached 100 included participants (after applying our pre-registered exclusion criteria). The entire experiment took 11 minutes to complete. Participants were paid £1.38 for their participation, equivalent to an hourly wage of £7.50.</w:t>
       </w:r>
     </w:p>
     <w:bookmarkEnd w:id="22"/>
@@ -935,22 +947,13 @@
     </w:p>
     <w:bookmarkEnd w:id="26"/>
     <w:bookmarkEnd w:id="27"/>
-    <w:bookmarkStart w:id="29" w:name="data-analysis"/>
+    <w:bookmarkStart w:id="31" w:name="results"/>
     <w:p>
       <w:pPr>
         <w:pStyle w:val="berschrift2"/>
       </w:pPr>
       <w:r>
-        <w:t xml:space="preserve">Data analysis</w:t>
-      </w:r>
-    </w:p>
-    <w:bookmarkStart w:id="28" w:name="rejection-criteria"/>
-    <w:p>
-      <w:pPr>
-        <w:pStyle w:val="berschrift3"/>
-      </w:pPr>
-      <w:r>
-        <w:t xml:space="preserve">Rejection criteria.</w:t>
+        <w:t xml:space="preserve">Results</w:t>
       </w:r>
     </w:p>
     <w:p>
@@ -958,7 +961,117 @@
         <w:pStyle w:val="FirstParagraph"/>
       </w:pPr>
       <w:r>
-        <w:t xml:space="preserve">Participants were excluded if their accuracy falls below 50%. We also excluded participants for having extremely fast or slow reaction times in one or more of the tasks (below 100 milliseconds or above 5 seconds in more than 25% of the trials).</w:t>
+        <w:t xml:space="preserve">We used R</w:t>
+      </w:r>
+      <w:r>
+        <w:t xml:space="preserve"> </w:t>
+      </w:r>
+      <w:r>
+        <w:t xml:space="preserve">(Version 4.1.2; R Core Team, 2021)</w:t>
+      </w:r>
+      <w:r>
+        <w:t xml:space="preserve"> </w:t>
+      </w:r>
+      <w:r>
+        <w:t xml:space="preserve">and the R-packages</w:t>
+      </w:r>
+      <w:r>
+        <w:t xml:space="preserve"> </w:t>
+      </w:r>
+      <w:r>
+        <w:rPr>
+          <w:iCs/>
+          <w:i/>
+        </w:rPr>
+        <w:t xml:space="preserve">broom</w:t>
+      </w:r>
+      <w:r>
+        <w:t xml:space="preserve"> </w:t>
+      </w:r>
+      <w:r>
+        <w:t xml:space="preserve">(Version 0.7.12; Robinson, Hayes, &amp; Couch, 2021)</w:t>
+      </w:r>
+      <w:r>
+        <w:t xml:space="preserve">,</w:t>
+      </w:r>
+      <w:r>
+        <w:t xml:space="preserve"> </w:t>
+      </w:r>
+      <w:r>
+        <w:rPr>
+          <w:iCs/>
+          <w:i/>
+        </w:rPr>
+        <w:t xml:space="preserve">dplyr</w:t>
+      </w:r>
+      <w:r>
+        <w:t xml:space="preserve"> </w:t>
+      </w:r>
+      <w:r>
+        <w:t xml:space="preserve">(Version 1.0.8; Wickham, François, Henry, &amp; Müller, 2021)</w:t>
+      </w:r>
+      <w:r>
+        <w:t xml:space="preserve">,</w:t>
+      </w:r>
+      <w:r>
+        <w:t xml:space="preserve"> </w:t>
+      </w:r>
+      <w:r>
+        <w:rPr>
+          <w:iCs/>
+          <w:i/>
+        </w:rPr>
+        <w:t xml:space="preserve">ggplot2</w:t>
+      </w:r>
+      <w:r>
+        <w:t xml:space="preserve"> </w:t>
+      </w:r>
+      <w:r>
+        <w:t xml:space="preserve">(Version 3.3.6; Wickham, 2016)</w:t>
+      </w:r>
+      <w:r>
+        <w:t xml:space="preserve">,</w:t>
+      </w:r>
+      <w:r>
+        <w:t xml:space="preserve"> </w:t>
+      </w:r>
+      <w:r>
+        <w:rPr>
+          <w:iCs/>
+          <w:i/>
+        </w:rPr>
+        <w:t xml:space="preserve">papaja</w:t>
+      </w:r>
+      <w:r>
+        <w:t xml:space="preserve"> </w:t>
+      </w:r>
+      <w:r>
+        <w:t xml:space="preserve">(Version 0.1.0.9999; Aust &amp; Barth, 2020)</w:t>
+      </w:r>
+      <w:r>
+        <w:t xml:space="preserve">, and</w:t>
+      </w:r>
+      <w:r>
+        <w:t xml:space="preserve"> </w:t>
+      </w:r>
+      <w:r>
+        <w:rPr>
+          <w:iCs/>
+          <w:i/>
+        </w:rPr>
+        <w:t xml:space="preserve">tidyverse</w:t>
+      </w:r>
+      <w:r>
+        <w:t xml:space="preserve"> </w:t>
+      </w:r>
+      <w:r>
+        <w:t xml:space="preserve">(Version 1.3.1; Wickham et al., 2019)</w:t>
+      </w:r>
+      <w:r>
+        <w:t xml:space="preserve"> </w:t>
+      </w:r>
+      <w:r>
+        <w:t xml:space="preserve">for all our analyses.</w:t>
       </w:r>
     </w:p>
     <w:p>
@@ -966,26 +1079,7 @@
         <w:pStyle w:val="Textkrper"/>
       </w:pPr>
       <w:r>
-        <w:t xml:space="preserve">Trials with response time below 100 milliseconds or above 5 seconds were excluded from the response-time analysis.</w:t>
-      </w:r>
-    </w:p>
-    <w:bookmarkEnd w:id="28"/>
-    <w:bookmarkEnd w:id="29"/>
-    <w:bookmarkStart w:id="33" w:name="results"/>
-    <w:p>
-      <w:pPr>
-        <w:pStyle w:val="berschrift2"/>
-      </w:pPr>
-      <w:r>
-        <w:t xml:space="preserve">Results</w:t>
-      </w:r>
-    </w:p>
-    <w:p>
-      <w:pPr>
-        <w:pStyle w:val="FirstParagraph"/>
-      </w:pPr>
-      <w:r>
-        <w:t xml:space="preserve">100 participants completed the task. Mean accuracy in the main block experiment was 0.78 (SD=0.08). The mean median response time was 3.46 seconds (SD=1.33). These slower than expected responses meant that our pre-registered response-time dependent exclusion criteria were unfit to the data: excluding participants with more than 25% of trials slower than 5 seconds meant excluding 28.00 % of participants and biasing our sample. We therefore decided to revise our plan and include those participants whose responses were slower than 5 seconds in more than 25% of the trials, and to include trials longer than 5 seconds in RT-based analysis.</w:t>
+        <w:t xml:space="preserve">100 participants completed the task. Mean accuracy in the main block experiment was 0.78 (SD=0.08). The mean median response time was 3.46 seconds (SD=1.33). No participants were excluded based on our pre-registered accuracy lower bound of 50%, and based on our pre-registered criterion for making hasty responses (RT&lt;100 ms in more than 25% of the trials). We also pre-registered a plan to exclude participants with extremely slow reaction times (above 5 seconds in more than 25% of the trials), and to exclude trials with response times above 5 seconds. However, slower than expected responses meant that our pre-registered response-time dependent exclusion criteria were unfit to the data: excluding participants with more than 25% of trials slower than 5 seconds meant excluding 60 of our 100 participants and biasing our sample. We therefore decided to revise our plan and to include participants and trials with slow responses.</w:t>
       </w:r>
     </w:p>
     <w:p>
@@ -1193,7 +1287,7 @@
         <w:t xml:space="preserve"> </w:t>
       </w:r>
       <w:r>
-        <w:t xml:space="preserve">(Heilbron, Richter, Ekman, Hagoort, &amp; De Lange, 2020; Rossel et al., 2022)</w:t>
+        <w:t xml:space="preserve">(Heilbron et al., 2020; Rossel et al., 2022)</w:t>
       </w:r>
       <w:r>
         <w:t xml:space="preserve">.</w:t>
@@ -1204,7 +1298,7 @@
         <w:pStyle w:val="Textkrper"/>
       </w:pPr>
       <w:r>
-        <w:t xml:space="preserve">In contrast to decisions about presence, the timing of decisions about absence was similar when the target letter was missing from a congruent or incongruent context (pre-registered Hypothesis 3: 3.78 vs 3.75 seconds;</w:t>
+        <w:t xml:space="preserve">Critically, and in contrast to decisions about presence, the timing of decisions about absence was similar when the target letter was missing from a congruent or incongruent context (pre-registered Hypothesis 3: 3.78 vs 3.75 seconds;</w:t>
       </w:r>
       <w:r>
         <w:t xml:space="preserve"> </w:t>
@@ -1434,18 +1528,18 @@
           <wp:inline>
             <wp:extent cx="5969000" cy="3230167"/>
             <wp:effectExtent b="0" l="0" r="0" t="0"/>
-            <wp:docPr descr="Figure 2.  Reaction time results" title="" id="31" name="Picture"/>
+            <wp:docPr descr="Figure 2.  Reaction time results, Exp. 1 and 2. Showing the mean subject-wise estimate of the 50%, 75%, 90% and 9% RT quantiles, as a function of target-context congruency and target presence. Correct responses only. Error bars represent the standard error of congruency effects, removing inter-subject variability. *: p&lt;0.05, **: p&lt;0.01, ***: p&lt;0.001" title="" id="29" name="Picture"/>
             <a:graphic>
               <a:graphicData uri="http://schemas.openxmlformats.org/drawingml/2006/picture">
                 <pic:pic>
                   <pic:nvPicPr>
-                    <pic:cNvPr descr="figures/quantiles_separate.png" id="32" name="Picture"/>
+                    <pic:cNvPr descr="figures/quantiles_separate.png" id="30" name="Picture"/>
                     <pic:cNvPicPr>
                       <a:picLocks noChangeArrowheads="1" noChangeAspect="1"/>
                     </pic:cNvPicPr>
                   </pic:nvPicPr>
                   <pic:blipFill>
-                    <a:blip r:embed="rId30"/>
+                    <a:blip r:embed="rId28"/>
                     <a:stretch>
                       <a:fillRect/>
                     </a:stretch>
@@ -1504,7 +1598,7 @@
         <w:t xml:space="preserve"> </w:t>
       </w:r>
       <w:r>
-        <w:t xml:space="preserve">Reaction time results</w:t>
+        <w:t xml:space="preserve">Reaction time results, Exp. 1 and 2. Showing the mean subject-wise estimate of the 50%, 75%, 90% and 9% RT quantiles, as a function of target-context congruency and target presence. Correct responses only. Error bars represent the standard error of congruency effects, removing inter-subject variability. *: p&lt;0.05, **: p&lt;0.01, ***: p&lt;0.001</w:t>
       </w:r>
     </w:p>
     <w:p>
@@ -1512,7 +1606,7 @@
         <w:pStyle w:val="Textkrper"/>
       </w:pPr>
       <w:r>
-        <w:t xml:space="preserve">Consistent with a sensory sharpening effect, signal detection sensitivity was 1.70 (SD=0.67) when the context matched the target letter, and 1.48 (SD=0.62) when it did not match the target letter. Sensitivity was significantly higher for congruent contexts (pre-registered Hypothesis 5:</w:t>
+        <w:t xml:space="preserve">Consistent with a sensory sharpening effect, signal detection sensitivity was significantly higher in congruent contexts (pre-registered Hypothesis 5:</w:t>
       </w:r>
       <w:r>
         <w:t xml:space="preserve"> </w:t>
@@ -1565,7 +1659,7 @@
         </m:r>
       </m:oMath>
       <w:r>
-        <w:t xml:space="preserve">) This effect was driven by an increase in hit rate (</w:t>
+        <w:t xml:space="preserve">), with 1.70 (SD=0.67) when the context matched the target letter, and 1.48 (SD=0.62) when it did not match the target letter. This effect was driven by an increase in hit rate (</w:t>
       </w:r>
       <m:oMath>
         <m:r>
@@ -1741,15 +1835,96 @@
         <w:t xml:space="preserve">).</w:t>
       </w:r>
     </w:p>
+    <w:bookmarkEnd w:id="31"/>
+    <w:bookmarkEnd w:id="32"/>
+    <w:bookmarkStart w:id="37" w:name="exp.-2-immediate-appearance"/>
+    <w:p>
+      <w:pPr>
+        <w:pStyle w:val="berschrift1"/>
+      </w:pPr>
+      <w:r>
+        <w:t xml:space="preserve">Exp. 2: immediate appearance</w:t>
+      </w:r>
+    </w:p>
+    <w:p>
+      <w:pPr>
+        <w:pStyle w:val="FirstParagraph"/>
+      </w:pPr>
+      <w:r>
+        <w:t xml:space="preserve">We were concerned that subjects’ failure to incorporate context information into decisions about absence in Exp. 1 was driven in part by the gradual appearance of the target letter. The time scale in which the letter emerged (seconds), may have been too slow relative to the effects of contexts on perception (tens of milliseconds). In Exp. 2, we used a similar paradigm but had the letters appear immediately on target-present trials, together with the context letters. We also increased our sample size, given effect size estimates from Exp. 1.</w:t>
+      </w:r>
+    </w:p>
+    <w:bookmarkStart w:id="33" w:name="participants-1"/>
+    <w:p>
+      <w:pPr>
+        <w:pStyle w:val="berschrift2"/>
+      </w:pPr>
+      <w:r>
+        <w:t xml:space="preserve">Participants</w:t>
+      </w:r>
+    </w:p>
+    <w:p>
+      <w:pPr>
+        <w:pStyle w:val="FirstParagraph"/>
+      </w:pPr>
+      <w:r>
+        <w:t xml:space="preserve">We collected data from 323 Prolific participants until we reached 300 included participants, applying our pre-registered exclusion criteria. 25 participants were excluded based on our pre-registered accuracy and RT-based exclusion criteria. The entire experiment took 11 minutes to complete. Participants were paid £1.38 for their participation, equivalent to an hourly wage of £7.50.</w:t>
+      </w:r>
+    </w:p>
     <w:bookmarkEnd w:id="33"/>
+    <w:bookmarkStart w:id="34" w:name="procedure-1"/>
+    <w:p>
+      <w:pPr>
+        <w:pStyle w:val="berschrift2"/>
+      </w:pPr>
+      <w:r>
+        <w:t xml:space="preserve">Procedure</w:t>
+      </w:r>
+    </w:p>
+    <w:p>
+      <w:pPr>
+        <w:pStyle w:val="FirstParagraph"/>
+      </w:pPr>
+      <w:r>
+        <w:t xml:space="preserve">Exp. 2 was identical to Exp. 1, except two changes. Most importantly, instead of emerging gradually, the visibility of the target letter</w:t>
+      </w:r>
+      <w:r>
+        <w:t xml:space="preserve"> </w:t>
+      </w:r>
+      <m:oMath>
+        <m:r>
+          <m:t>p</m:t>
+        </m:r>
+      </m:oMath>
+      <w:r>
+        <w:t xml:space="preserve"> </w:t>
+      </w:r>
+      <w:r>
+        <w:t xml:space="preserve">remained constant throughout target-present trials. Second, the calibration step size was reset to</w:t>
+      </w:r>
+      <w:r>
+        <w:t xml:space="preserve"> </w:t>
+      </w:r>
+      <m:oMath>
+        <m:r>
+          <m:t>0.9</m:t>
+        </m:r>
+      </m:oMath>
+      <w:r>
+        <w:t xml:space="preserve"> </w:t>
+      </w:r>
+      <w:r>
+        <w:t xml:space="preserve">after the second block to allow separate staircasing for each letter.</w:t>
+      </w:r>
+    </w:p>
     <w:bookmarkEnd w:id="34"/>
-    <w:bookmarkStart w:id="39" w:name="exp.-2"/>
-    <w:p>
-      <w:pPr>
-        <w:pStyle w:val="berschrift1"/>
-      </w:pPr>
-      <w:r>
-        <w:t xml:space="preserve">Exp. 2</w:t>
+    <w:bookmarkStart w:id="35" w:name="results-1"/>
+    <w:p>
+      <w:pPr>
+        <w:pStyle w:val="berschrift2"/>
+      </w:pPr>
+      <w:r>
+        <w:t xml:space="preserve">results</w:t>
       </w:r>
     </w:p>
     <w:p>
@@ -1757,136 +1932,7 @@
         <w:pStyle w:val="FirstParagraph"/>
       </w:pPr>
       <w:r>
-        <w:t xml:space="preserve">[EXPLAIN MOTIVATION]</w:t>
-      </w:r>
-    </w:p>
-    <w:bookmarkStart w:id="35" w:name="participants-1"/>
-    <w:p>
-      <w:pPr>
-        <w:pStyle w:val="berschrift2"/>
-      </w:pPr>
-      <w:r>
-        <w:t xml:space="preserve">Participants</w:t>
-      </w:r>
-    </w:p>
-    <w:p>
-      <w:pPr>
-        <w:pStyle w:val="FirstParagraph"/>
-      </w:pPr>
-      <w:r>
-        <w:t xml:space="preserve">We collected data until we reached 300 included participants (after applying our pre-registered exclusion criteria). The entire experiment took 11 minutes to complete. Participants were paid £1.38 for their participation, equivalent to an hourly wage of £7.50.</w:t>
-      </w:r>
-    </w:p>
-    <w:bookmarkEnd w:id="35"/>
-    <w:bookmarkStart w:id="36" w:name="procedure-1"/>
-    <w:p>
-      <w:pPr>
-        <w:pStyle w:val="berschrift2"/>
-      </w:pPr>
-      <w:r>
-        <w:t xml:space="preserve">Procedure</w:t>
-      </w:r>
-    </w:p>
-    <w:p>
-      <w:pPr>
-        <w:pStyle w:val="FirstParagraph"/>
-      </w:pPr>
-      <w:r>
-        <w:t xml:space="preserve">Exp. 2 was identical to Exp. 1, except two changes. Most importantly, instead of emerging gradually, the visibility of the target letter</w:t>
-      </w:r>
-      <w:r>
-        <w:t xml:space="preserve"> </w:t>
-      </w:r>
-      <m:oMath>
-        <m:r>
-          <m:t>p</m:t>
-        </m:r>
-      </m:oMath>
-      <w:r>
-        <w:t xml:space="preserve"> </w:t>
-      </w:r>
-      <w:r>
-        <w:t xml:space="preserve">remained constant throughout target-present trials. And second, calibration of the visibility level</w:t>
-      </w:r>
-      <w:r>
-        <w:t xml:space="preserve"> </w:t>
-      </w:r>
-      <m:oMath>
-        <m:r>
-          <m:t>p</m:t>
-        </m:r>
-      </m:oMath>
-      <w:r>
-        <w:t xml:space="preserve"> </w:t>
-      </w:r>
-      <w:r>
-        <w:t xml:space="preserve">started at at</w:t>
-      </w:r>
-      <w:r>
-        <w:t xml:space="preserve"> </w:t>
-      </w:r>
-      <m:oMath>
-        <m:r>
-          <m:t>p</m:t>
-        </m:r>
-        <m:r>
-          <m:rPr>
-            <m:sty m:val="p"/>
-          </m:rPr>
-          <m:t>=</m:t>
-        </m:r>
-        <m:r>
-          <m:t>0.2</m:t>
-        </m:r>
-      </m:oMath>
-      <w:r>
-        <w:t xml:space="preserve">, and followed a multiplicative set size of</w:t>
-      </w:r>
-      <w:r>
-        <w:t xml:space="preserve"> </w:t>
-      </w:r>
-      <m:oMath>
-        <m:r>
-          <m:t>0.9</m:t>
-        </m:r>
-      </m:oMath>
-      <w:r>
-        <w:t xml:space="preserve"> </w:t>
-      </w:r>
-      <w:r>
-        <w:t xml:space="preserve">which moved closer to 1 following each change direction in the calibration process. The step size was reset to</w:t>
-      </w:r>
-      <w:r>
-        <w:t xml:space="preserve"> </w:t>
-      </w:r>
-      <m:oMath>
-        <m:r>
-          <m:t>0.9</m:t>
-        </m:r>
-      </m:oMath>
-      <w:r>
-        <w:t xml:space="preserve"> </w:t>
-      </w:r>
-      <w:r>
-        <w:t xml:space="preserve">after the second block to allow separate staircasing for each letter.</w:t>
-      </w:r>
-    </w:p>
-    <w:bookmarkEnd w:id="36"/>
-    <w:bookmarkStart w:id="37" w:name="results-1"/>
-    <w:p>
-      <w:pPr>
-        <w:pStyle w:val="berschrift2"/>
-      </w:pPr>
-      <w:r>
-        <w:t xml:space="preserve">results</w:t>
-      </w:r>
-    </w:p>
-    <w:p>
-      <w:pPr>
-        <w:pStyle w:val="FirstParagraph"/>
-      </w:pPr>
-      <w:r>
-        <w:t xml:space="preserve">323 participants completed the task. Mean accuracy in the main experiment was 0.76 (SD=0.05). The mean median response time was 1.82 seconds (SD=0.58). 25 participants were excluded based on our pre-registered exclusion criteria.</w:t>
+        <w:t xml:space="preserve">Overall, in Exp. 2 we successfully replicated the main results of Exp. 1: subjects were faster to detect the presence of a target letter in a congruent context, but this context effect did not extend to decisions about absence.</w:t>
       </w:r>
     </w:p>
     <w:p>
@@ -1894,15 +1940,7 @@
         <w:pStyle w:val="Textkrper"/>
       </w:pPr>
       <w:r>
-        <w:t xml:space="preserve">Overall, in Exp. 2 we successfully replicated the main results of Exp. 1: subjects were faster to detect the presence of a target letter in a congruent context, but this context effect did not extend to decisions about absence.</w:t>
-      </w:r>
-    </w:p>
-    <w:p>
-      <w:pPr>
-        <w:pStyle w:val="Textkrper"/>
-      </w:pPr>
-      <w:r>
-        <w:t xml:space="preserve">Similar to Exp. 1, response times were significantly shorter in decisions about presence compared to absence (pre-registered Hypothesis 1: 1.55 vs 2.06 seconds;</w:t>
+        <w:t xml:space="preserve">Mean accuracy in the main experiment was 0.76 (SD=0.05). The mean median response time was 1.82 seconds (SD=0.58). Similar to Exp. 1, response times were significantly shorter in decisions about presence compared to absence (pre-registered Hypothesis 1: 1.55 vs 2.06 seconds;</w:t>
       </w:r>
       <w:r>
         <w:t xml:space="preserve"> </w:t>
@@ -2333,7 +2371,7 @@
         <w:pStyle w:val="Textkrper"/>
       </w:pPr>
       <w:r>
-        <w:t xml:space="preserve">Turning to accuracy and bias measures, sensitivity was significantly higher for congruent contexts (pre-registered Hypothesis 5: 1.51 versus 1.33;</w:t>
+        <w:t xml:space="preserve">Turning to accuracy and bias measures, sensitivity was significantly higher in congruent contexts (pre-registered Hypothesis 5: 1.51 versus 1.33;</w:t>
       </w:r>
       <w:r>
         <w:t xml:space="preserve"> </w:t>
@@ -2494,7 +2532,7 @@
         <w:pStyle w:val="Textkrper"/>
       </w:pPr>
       <w:r>
-        <w:t xml:space="preserve">Finally, the signal detection criterion was overall positive, indicating that participants were conservative in their responses, and lower in congruent (0.05; SD=0.37) than in incongruent (0.18; SD=0.33) contexts (</w:t>
+        <w:t xml:space="preserve">Finally, the signal detection criterion was overall positive and lower in congruent (0.05; SD=0.37) than in incongruent (0.18; SD=0.33) contexts (</w:t>
       </w:r>
       <m:oMath>
         <m:r>
@@ -2553,8 +2591,8 @@
         <w:t xml:space="preserve">). This is in contrast to our finding from Exp. 1, where context had no effect on decision criterion.</w:t>
       </w:r>
     </w:p>
-    <w:bookmarkEnd w:id="37"/>
-    <w:bookmarkStart w:id="38" w:name="X80c6b6d9b2c354552cf17454fa931fdd18d9599"/>
+    <w:bookmarkEnd w:id="35"/>
+    <w:bookmarkStart w:id="36" w:name="X80c6b6d9b2c354552cf17454fa931fdd18d9599"/>
     <w:p>
       <w:pPr>
         <w:pStyle w:val="berschrift2"/>
@@ -2568,7 +2606,7 @@
         <w:pStyle w:val="FirstParagraph"/>
       </w:pPr>
       <w:r>
-        <w:t xml:space="preserve">The absence of a congruency effect on target-absent decision times may be rational if a congruent context has a negative effect on the central tendency of reaction time distributions, without affecting the right tail of the distribution. For example, if subjects are willing to tolerate a miss rate of 10%, their target-absent decision times should not be set according to the median reaction time, but according to the 90th quantile</w:t>
+        <w:t xml:space="preserve">The absence of a congruency effect on target-absent decision times may be rational if a congruent context has a negative effect on the central tendency of reaction time distributions, without affecting the timing of the slowest responses. For example, if subjects are willing to tolerate a miss rate of 10%, their target-absent decision times should not be set according to the median reaction time, but according to the 90th quantile</w:t>
       </w:r>
       <w:r>
         <w:t xml:space="preserve"> </w:t>
@@ -2641,13 +2679,81 @@
         </m:r>
       </m:oMath>
       <w:r>
-        <w:t xml:space="preserve">.</w:t>
+        <w:t xml:space="preserve">).</w:t>
       </w:r>
       <w:r>
         <w:t xml:space="preserve"> </w:t>
       </w:r>
       <w:r>
         <w:t xml:space="preserve">In Exp. 2, a difference of 258 ms. in the same contrast reached significance (</w:t>
+      </w:r>
+      <m:oMath>
+        <m:r>
+          <m:t>M</m:t>
+        </m:r>
+        <m:r>
+          <m:rPr>
+            <m:sty m:val="p"/>
+          </m:rPr>
+          <m:t>=</m:t>
+        </m:r>
+        <m:r>
+          <m:rPr>
+            <m:sty m:val="p"/>
+          </m:rPr>
+          <m:t>−</m:t>
+        </m:r>
+        <m:r>
+          <m:t>258.32</m:t>
+        </m:r>
+      </m:oMath>
+      <w:r>
+        <w:t xml:space="preserve">, 95% CI</w:t>
+      </w:r>
+      <w:r>
+        <w:t xml:space="preserve"> </w:t>
+      </w:r>
+      <m:oMath>
+        <m:d>
+          <m:dPr>
+            <m:begChr m:val="["/>
+            <m:endChr m:val="]"/>
+            <m:sepChr m:val=""/>
+            <m:grow/>
+          </m:dPr>
+          <m:e>
+            <m:r>
+              <m:rPr>
+                <m:sty m:val="p"/>
+              </m:rPr>
+              <m:t>−</m:t>
+            </m:r>
+            <m:r>
+              <m:t>367.18</m:t>
+            </m:r>
+            <m:r>
+              <m:rPr>
+                <m:sty m:val="p"/>
+              </m:rPr>
+              <m:t>,</m:t>
+            </m:r>
+            <m:r>
+              <m:rPr>
+                <m:sty m:val="p"/>
+              </m:rPr>
+              <m:t>−</m:t>
+            </m:r>
+            <m:r>
+              <m:t>149.46</m:t>
+            </m:r>
+          </m:e>
+        </m:d>
+      </m:oMath>
+      <w:r>
+        <w:t xml:space="preserve">,</w:t>
+      </w:r>
+      <w:r>
+        <w:t xml:space="preserve"> </w:t>
       </w:r>
       <m:oMath>
         <m:r>
@@ -2703,7 +2809,75 @@
         </m:r>
       </m:oMath>
       <w:r>
-        <w:t xml:space="preserve">. Similarly, a congruency effect of 263 ms. was observed for 95% quantile target-present response times (</w:t>
+        <w:t xml:space="preserve">). Similarly, a congruency effect of 263 ms. was observed for 95% quantile target-present response times (</w:t>
+      </w:r>
+      <m:oMath>
+        <m:r>
+          <m:t>M</m:t>
+        </m:r>
+        <m:r>
+          <m:rPr>
+            <m:sty m:val="p"/>
+          </m:rPr>
+          <m:t>=</m:t>
+        </m:r>
+        <m:r>
+          <m:rPr>
+            <m:sty m:val="p"/>
+          </m:rPr>
+          <m:t>−</m:t>
+        </m:r>
+        <m:r>
+          <m:t>263.48</m:t>
+        </m:r>
+      </m:oMath>
+      <w:r>
+        <w:t xml:space="preserve">, 95% CI</w:t>
+      </w:r>
+      <w:r>
+        <w:t xml:space="preserve"> </w:t>
+      </w:r>
+      <m:oMath>
+        <m:d>
+          <m:dPr>
+            <m:begChr m:val="["/>
+            <m:endChr m:val="]"/>
+            <m:sepChr m:val=""/>
+            <m:grow/>
+          </m:dPr>
+          <m:e>
+            <m:r>
+              <m:rPr>
+                <m:sty m:val="p"/>
+              </m:rPr>
+              <m:t>−</m:t>
+            </m:r>
+            <m:r>
+              <m:t>482.52</m:t>
+            </m:r>
+            <m:r>
+              <m:rPr>
+                <m:sty m:val="p"/>
+              </m:rPr>
+              <m:t>,</m:t>
+            </m:r>
+            <m:r>
+              <m:rPr>
+                <m:sty m:val="p"/>
+              </m:rPr>
+              <m:t>−</m:t>
+            </m:r>
+            <m:r>
+              <m:t>44.44</m:t>
+            </m:r>
+          </m:e>
+        </m:d>
+      </m:oMath>
+      <w:r>
+        <w:t xml:space="preserve">,</w:t>
+      </w:r>
+      <w:r>
+        <w:t xml:space="preserve"> </w:t>
       </w:r>
       <m:oMath>
         <m:r>
@@ -2759,12 +2933,1533 @@
         </m:r>
       </m:oMath>
       <w:r>
+        <w:t xml:space="preserve">). Therefore, the absence of a context effct in target-absent trials cannot be explained by subjects adjusting their target-absent decisions times according to the slowest target-present responses.</w:t>
+      </w:r>
+    </w:p>
+    <w:bookmarkEnd w:id="36"/>
+    <w:bookmarkEnd w:id="37"/>
+    <w:bookmarkStart w:id="49" w:name="exp.-3-visual-search"/>
+    <w:p>
+      <w:pPr>
+        <w:pStyle w:val="berschrift1"/>
+      </w:pPr>
+      <w:r>
+        <w:t xml:space="preserve">Exp. 3: visual search</w:t>
+      </w:r>
+    </w:p>
+    <w:p>
+      <w:pPr>
+        <w:pStyle w:val="FirstParagraph"/>
+      </w:pPr>
+      <w:r>
+        <w:t xml:space="preserve">In Exp. 1 and 2, although detection of a letter was faster when embeded in a congruent word, subjects were not able to use congruency information to make more efficient inferences about the absence of a congruent letter. But target detection is not always facilitated by a congruent context. In fact, in some cases the exact opposite it true: the perception of objects can be enhanced in contexts in which they are unexpected</w:t>
+      </w:r>
+      <w:r>
+        <w:t xml:space="preserve"> </w:t>
+      </w:r>
+      <w:r>
+        <w:t xml:space="preserve">(Press, Kok, &amp; Yon, 2020)</w:t>
+      </w:r>
+      <w:r>
+        <w:t xml:space="preserve">. For example, in a visual search setting where the location of the target is unknown, detecting a target digit is easier when surrounded by letters compared to numbers</w:t>
+      </w:r>
+      <w:r>
+        <w:t xml:space="preserve"> </w:t>
+      </w:r>
+      <w:r>
+        <w:t xml:space="preserve">(Egeth, Jonides, &amp; Wall, 1972; Jonides &amp; Gleitman, 1972)</w:t>
+      </w:r>
+      <w:r>
+        <w:t xml:space="preserve">. In a recent study,</w:t>
+      </w:r>
+      <w:r>
+        <w:t xml:space="preserve"> </w:t>
+      </w:r>
+      <w:r>
+        <w:t xml:space="preserve">Mazor and Fleming (2022)</w:t>
+      </w:r>
+      <w:r>
+        <w:t xml:space="preserve"> </w:t>
+      </w:r>
+      <w:r>
+        <w:t xml:space="preserve">found that subjects were able to make immediate inferences about the absence of a target in cases where attention would have been captured by visual properties of the target, such as color or shape. In Exp. 3, we asked if the same was true for semantic congruency. For example, whether an advantage for finding a letter among digits would translate to more efficient decisions about absence. By manipulating set size (the number of items in the display), we were also able to differentiate between context effects on response conflict and perception.</w:t>
+      </w:r>
+    </w:p>
+    <w:bookmarkStart w:id="38" w:name="participants-2"/>
+    <w:p>
+      <w:pPr>
+        <w:pStyle w:val="berschrift2"/>
+      </w:pPr>
+      <w:r>
+        <w:t xml:space="preserve">Participants</w:t>
+      </w:r>
+    </w:p>
+    <w:p>
+      <w:pPr>
+        <w:pStyle w:val="FirstParagraph"/>
+      </w:pPr>
+      <w:r>
+        <w:t xml:space="preserve">We collected data from a total of 152 participants, recruited on Prolific. The entire experiment took 13:15 minutes to complete. Participants were paid £1.80 for their participation, equivalent to an hourly wage of £8.15. The data of 152 participants met our inclusion criteria and were used for the main analysis, after excluding 2 participants for performing below our pre-registered 75% accuracy cut-off.</w:t>
+      </w:r>
+    </w:p>
+    <w:bookmarkEnd w:id="38"/>
+    <w:bookmarkStart w:id="43" w:name="procedure-2"/>
+    <w:p>
+      <w:pPr>
+        <w:pStyle w:val="berschrift2"/>
+      </w:pPr>
+      <w:r>
+        <w:t xml:space="preserve">Procedure</w:t>
+      </w:r>
+    </w:p>
+    <w:p>
+      <w:pPr>
+        <w:pStyle w:val="FirstParagraph"/>
+      </w:pPr>
+      <w:r>
+        <w:t xml:space="preserve">Participants were first instructed about the visual search task. Specifically, that their task is to report, as accurately and quickly as possible, whether a target stimulus was present (press</w:t>
+      </w:r>
+      <w:r>
+        <w:t xml:space="preserve"> </w:t>
+      </w:r>
+      <w:r>
+        <w:t xml:space="preserve">‘</w:t>
+      </w:r>
+      <w:r>
+        <w:t xml:space="preserve">J</w:t>
+      </w:r>
+      <w:r>
+        <w:t xml:space="preserve">’</w:t>
+      </w:r>
+      <w:r>
+        <w:t xml:space="preserve">) or absent (press</w:t>
+      </w:r>
+      <w:r>
+        <w:t xml:space="preserve"> </w:t>
+      </w:r>
+      <w:r>
+        <w:t xml:space="preserve">‘</w:t>
+      </w:r>
+      <w:r>
+        <w:t xml:space="preserve">F</w:t>
+      </w:r>
+      <w:r>
+        <w:t xml:space="preserve">’</w:t>
+      </w:r>
+      <w:r>
+        <w:t xml:space="preserve">). Then, practice trials were delivered, in which the target stimulus is a rotated T and distractors are L’s. The purpose of the practice trials was to familiarize participants with the structure of the task. For these practice trials the number of items was always 3. Practice trials were delivered in small blocks of 6 trials each, and the main part of the experiment started only once participants responded correctly on at least five trials in a block (see Figure</w:t>
+      </w:r>
+      <w:r>
+        <w:t xml:space="preserve"> </w:t>
+      </w:r>
+      <w:r>
+        <w:t xml:space="preserve">3</w:t>
+      </w:r>
+      <w:r>
+        <w:t xml:space="preserve">).</w:t>
+      </w:r>
+    </w:p>
+    <w:p>
+      <w:pPr>
+        <w:pStyle w:val="Textkrper"/>
+      </w:pPr>
+      <w:r>
+        <w:drawing>
+          <wp:inline>
+            <wp:extent cx="5935954" cy="7587379"/>
+            <wp:effectExtent b="0" l="0" r="0" t="0"/>
+            <wp:docPr descr="Figure 3.  Experimental design. Top panel: each visual search trial started with a screen indicating the target stimulus. The search display remained visible until a response was recorded. To motivate accurate responses, the feedback screen remained visible for one second following correct responses and for four seconds following errors. Middle panel: after reading the instructions, participants practiced the visual search task in blocks of 6 trials, until they reached an accuracy level of 5/6 correct or higher (at most one error per block of 6 trials). Bottom panel: the main part of the experiment comprised six blocks of 16 trials each, in which the target was a 3 or an E, set size 3 or 12, and distractors letters or numbers." title="" id="40" name="Picture"/>
+            <a:graphic>
+              <a:graphicData uri="http://schemas.openxmlformats.org/drawingml/2006/picture">
+                <pic:pic>
+                  <pic:nvPicPr>
+                    <pic:cNvPr descr="figures/designVS2.png" id="41" name="Picture"/>
+                    <pic:cNvPicPr>
+                      <a:picLocks noChangeArrowheads="1" noChangeAspect="1"/>
+                    </pic:cNvPicPr>
+                  </pic:nvPicPr>
+                  <pic:blipFill>
+                    <a:blip r:embed="rId39"/>
+                    <a:stretch>
+                      <a:fillRect/>
+                    </a:stretch>
+                  </pic:blipFill>
+                  <pic:spPr bwMode="auto">
+                    <a:xfrm>
+                      <a:off x="0" y="0"/>
+                      <a:ext cx="5935954" cy="7587379"/>
+                    </a:xfrm>
+                    <a:prstGeom prst="rect">
+                      <a:avLst/>
+                    </a:prstGeom>
+                    <a:noFill/>
+                    <a:ln w="9525">
+                      <a:noFill/>
+                      <a:headEnd/>
+                      <a:tailEnd/>
+                    </a:ln>
+                  </pic:spPr>
+                </pic:pic>
+              </a:graphicData>
+            </a:graphic>
+          </wp:inline>
+        </w:drawing>
+      </w:r>
+      <w:r>
+        <w:t xml:space="preserve"> </w:t>
+      </w:r>
+      <w:r>
+        <w:t xml:space="preserve">The main part of the experiment comprised two conditions (searching for the letter E, or for the digit 3), presented in six blocks. The order of conditions was counterbalanced across participants.</w:t>
+      </w:r>
+    </w:p>
+    <w:p>
+      <w:pPr>
+        <w:pStyle w:val="Textkrper"/>
+      </w:pPr>
+      <w:r>
+        <w:t xml:space="preserve">Set size (3 or 12), distractor set (the digits 8 and 2 or the letters A and H), and target presence were manipulated independently within a block. The first four trials in the third and sixth blocks were target-absent trials: 3 letter, 12 letters, 3 digits, and 12 digits. Distractors were chosen to be equally similar to the two targets in terms of the number of lines that need to be added and/or subtracted in order to get from the target letter to each of the distractors. We were able to keep both letter distractors (A and H) symmetric. Since the two targets are perfect mirror images of each other, this ensures that visual similarity to both letter targets is identical. In the case of digit distractors, however, the digit 8 is symmetric but the digit 2 is not. As a result, differences in visual search efficiency between the two targets may still be affected by visual similarity (for example, the digits 2 and 3 are both perceived as facing the left, but the letter E is facing the right). Importantly, this is the case when searching among digits, but not among letters.</w:t>
+      </w:r>
+    </w:p>
+    <w:bookmarkStart w:id="42" w:name="randomization-1"/>
+    <w:p>
+      <w:pPr>
+        <w:pStyle w:val="berschrift3"/>
+      </w:pPr>
+      <w:r>
+        <w:t xml:space="preserve">Randomization.</w:t>
+      </w:r>
+    </w:p>
+    <w:p>
+      <w:pPr>
+        <w:pStyle w:val="FirstParagraph"/>
+      </w:pPr>
+      <w:r>
+        <w:t xml:space="preserve">The order and timing of experimental events was determined pseudo-randomly by the Mersenne Twister pseudorandom number generator, initialized in a way that ensures registration time-locking</w:t>
+      </w:r>
+      <w:r>
+        <w:t xml:space="preserve"> </w:t>
+      </w:r>
+      <w:r>
+        <w:t xml:space="preserve">(Mazor, Mazor, &amp; Mukamel, 2019)</w:t>
+      </w:r>
+      <w:r>
         <w:t xml:space="preserve">.</w:t>
       </w:r>
     </w:p>
-    <w:bookmarkEnd w:id="38"/>
-    <w:bookmarkEnd w:id="39"/>
-    <w:bookmarkStart w:id="40" w:name="discussion"/>
+    <w:bookmarkEnd w:id="42"/>
+    <w:bookmarkEnd w:id="43"/>
+    <w:bookmarkStart w:id="47" w:name="results-2"/>
+    <w:p>
+      <w:pPr>
+        <w:pStyle w:val="berschrift2"/>
+      </w:pPr>
+      <w:r>
+        <w:t xml:space="preserve">Results</w:t>
+      </w:r>
+    </w:p>
+    <w:p>
+      <w:pPr>
+        <w:pStyle w:val="FirstParagraph"/>
+      </w:pPr>
+      <w:r>
+        <w:t xml:space="preserve">Overall accuracy was at 0.95 percent correct (standard deviation =0.04). The median reaction time was 766 ms.</w:t>
+      </w:r>
+    </w:p>
+    <w:p>
+      <w:pPr>
+        <w:pStyle w:val="Textkrper"/>
+      </w:pPr>
+      <w:r>
+        <w:t xml:space="preserve">our main analysis focused on search slopes: the time cost in milliseconds of each additional distractor. If semantic context affects search efficiency, the effect of additional distractors on the time needed to find the target should be affected by the category agreement between target and distractors. Indeed, target-present search slopes were steeper when the target and distractors were of the same semantic category (mean slope: 32 ms/item) compared to not (27 ms/item; Hypothesis 1:</w:t>
+      </w:r>
+      <w:r>
+        <w:t xml:space="preserve"> </w:t>
+      </w:r>
+      <m:oMath>
+        <m:r>
+          <m:t>M</m:t>
+        </m:r>
+        <m:r>
+          <m:rPr>
+            <m:sty m:val="p"/>
+          </m:rPr>
+          <m:t>=</m:t>
+        </m:r>
+        <m:r>
+          <m:t>4.98</m:t>
+        </m:r>
+      </m:oMath>
+      <w:r>
+        <w:t xml:space="preserve">, 95% CI</w:t>
+      </w:r>
+      <w:r>
+        <w:t xml:space="preserve"> </w:t>
+      </w:r>
+      <m:oMath>
+        <m:d>
+          <m:dPr>
+            <m:begChr m:val="["/>
+            <m:endChr m:val="]"/>
+            <m:sepChr m:val=""/>
+            <m:grow/>
+          </m:dPr>
+          <m:e>
+            <m:r>
+              <m:t>1.80</m:t>
+            </m:r>
+            <m:r>
+              <m:rPr>
+                <m:sty m:val="p"/>
+              </m:rPr>
+              <m:t>,</m:t>
+            </m:r>
+            <m:r>
+              <m:t>8.17</m:t>
+            </m:r>
+          </m:e>
+        </m:d>
+      </m:oMath>
+      <w:r>
+        <w:t xml:space="preserve">,</w:t>
+      </w:r>
+      <w:r>
+        <w:t xml:space="preserve"> </w:t>
+      </w:r>
+      <m:oMath>
+        <m:r>
+          <m:t>t</m:t>
+        </m:r>
+        <m:d>
+          <m:dPr>
+            <m:begChr m:val="("/>
+            <m:endChr m:val=")"/>
+            <m:sepChr m:val=""/>
+            <m:grow/>
+          </m:dPr>
+          <m:e>
+            <m:r>
+              <m:t>149</m:t>
+            </m:r>
+          </m:e>
+        </m:d>
+        <m:r>
+          <m:rPr>
+            <m:sty m:val="p"/>
+          </m:rPr>
+          <m:t>=</m:t>
+        </m:r>
+        <m:r>
+          <m:t>3.09</m:t>
+        </m:r>
+      </m:oMath>
+      <w:r>
+        <w:t xml:space="preserve">,</w:t>
+      </w:r>
+      <w:r>
+        <w:t xml:space="preserve"> </w:t>
+      </w:r>
+      <m:oMath>
+        <m:r>
+          <m:t>p</m:t>
+        </m:r>
+        <m:r>
+          <m:rPr>
+            <m:sty m:val="p"/>
+          </m:rPr>
+          <m:t>=</m:t>
+        </m:r>
+        <m:r>
+          <m:t>.002</m:t>
+        </m:r>
+      </m:oMath>
+      <w:r>
+        <w:t xml:space="preserve">). The same qualitative result was observed when restricting analysis to number distractors (41 vs. 36 ms/item;</w:t>
+      </w:r>
+      <w:r>
+        <w:t xml:space="preserve"> </w:t>
+      </w:r>
+      <m:oMath>
+        <m:r>
+          <m:t>t</m:t>
+        </m:r>
+        <m:d>
+          <m:dPr>
+            <m:begChr m:val="("/>
+            <m:endChr m:val=")"/>
+            <m:sepChr m:val=""/>
+            <m:grow/>
+          </m:dPr>
+          <m:e>
+            <m:r>
+              <m:t>149</m:t>
+            </m:r>
+          </m:e>
+        </m:d>
+        <m:r>
+          <m:rPr>
+            <m:sty m:val="p"/>
+          </m:rPr>
+          <m:t>=</m:t>
+        </m:r>
+        <m:r>
+          <m:t>1.75</m:t>
+        </m:r>
+      </m:oMath>
+      <w:r>
+        <w:t xml:space="preserve">,</w:t>
+      </w:r>
+      <w:r>
+        <w:t xml:space="preserve"> </w:t>
+      </w:r>
+      <m:oMath>
+        <m:r>
+          <m:t>p</m:t>
+        </m:r>
+        <m:r>
+          <m:rPr>
+            <m:sty m:val="p"/>
+          </m:rPr>
+          <m:t>=</m:t>
+        </m:r>
+        <m:r>
+          <m:t>.083</m:t>
+        </m:r>
+      </m:oMath>
+      <w:r>
+        <w:t xml:space="preserve">), and letter distractors (24 vs. 18 ms/item;</w:t>
+      </w:r>
+      <w:r>
+        <w:t xml:space="preserve"> </w:t>
+      </w:r>
+      <m:oMath>
+        <m:r>
+          <m:t>t</m:t>
+        </m:r>
+        <m:d>
+          <m:dPr>
+            <m:begChr m:val="("/>
+            <m:endChr m:val=")"/>
+            <m:sepChr m:val=""/>
+            <m:grow/>
+          </m:dPr>
+          <m:e>
+            <m:r>
+              <m:t>149</m:t>
+            </m:r>
+          </m:e>
+        </m:d>
+        <m:r>
+          <m:rPr>
+            <m:sty m:val="p"/>
+          </m:rPr>
+          <m:t>=</m:t>
+        </m:r>
+        <m:r>
+          <m:t>3.93</m:t>
+        </m:r>
+      </m:oMath>
+      <w:r>
+        <w:t xml:space="preserve">,</w:t>
+      </w:r>
+      <w:r>
+        <w:t xml:space="preserve"> </w:t>
+      </w:r>
+      <m:oMath>
+        <m:r>
+          <m:t>p</m:t>
+        </m:r>
+        <m:r>
+          <m:rPr>
+            <m:sty m:val="p"/>
+          </m:rPr>
+          <m:t>&lt;</m:t>
+        </m:r>
+        <m:r>
+          <m:t>.001</m:t>
+        </m:r>
+      </m:oMath>
+      <w:r>
+        <w:t xml:space="preserve">). This context effect is in the opposite direction to Exp. 1 and 2: target detection was</w:t>
+      </w:r>
+      <w:r>
+        <w:t xml:space="preserve"> </w:t>
+      </w:r>
+      <w:r>
+        <w:rPr>
+          <w:iCs/>
+          <w:i/>
+        </w:rPr>
+        <w:t xml:space="preserve">easier</w:t>
+      </w:r>
+      <w:r>
+        <w:t xml:space="preserve"> </w:t>
+      </w:r>
+      <w:r>
+        <w:t xml:space="preserve">in an</w:t>
+      </w:r>
+      <w:r>
+        <w:t xml:space="preserve"> </w:t>
+      </w:r>
+      <w:r>
+        <w:rPr>
+          <w:iCs/>
+          <w:i/>
+        </w:rPr>
+        <w:t xml:space="preserve">incongruent</w:t>
+      </w:r>
+      <w:r>
+        <w:t xml:space="preserve"> </w:t>
+      </w:r>
+      <w:r>
+        <w:t xml:space="preserve">context.</w:t>
+      </w:r>
+    </w:p>
+    <w:p>
+      <w:pPr>
+        <w:pStyle w:val="CaptionedFigure"/>
+      </w:pPr>
+      <w:r>
+        <w:drawing>
+          <wp:inline>
+            <wp:extent cx="5969000" cy="3995069"/>
+            <wp:effectExtent b="0" l="0" r="0" t="0"/>
+            <wp:docPr descr="Figure 4.  Reaction time results, Exp. 3. Showing the mean RT, as a function of target (black: E, blue: 3), distractors (upper row: letters, lower row: numbers), target presence (columns) and set size. Correct responses only. Error bars represent the standard error of congruency effects, removing inter-subject variability." title="" id="45" name="Picture"/>
+            <a:graphic>
+              <a:graphicData uri="http://schemas.openxmlformats.org/drawingml/2006/picture">
+                <pic:pic>
+                  <pic:nvPicPr>
+                    <pic:cNvPr descr="figures/Es3sRTs.png" id="46" name="Picture"/>
+                    <pic:cNvPicPr>
+                      <a:picLocks noChangeArrowheads="1" noChangeAspect="1"/>
+                    </pic:cNvPicPr>
+                  </pic:nvPicPr>
+                  <pic:blipFill>
+                    <a:blip r:embed="rId44"/>
+                    <a:stretch>
+                      <a:fillRect/>
+                    </a:stretch>
+                  </pic:blipFill>
+                  <pic:spPr bwMode="auto">
+                    <a:xfrm>
+                      <a:off x="0" y="0"/>
+                      <a:ext cx="5969000" cy="3995069"/>
+                    </a:xfrm>
+                    <a:prstGeom prst="rect">
+                      <a:avLst/>
+                    </a:prstGeom>
+                    <a:noFill/>
+                    <a:ln w="9525">
+                      <a:noFill/>
+                      <a:headEnd/>
+                      <a:tailEnd/>
+                    </a:ln>
+                  </pic:spPr>
+                </pic:pic>
+              </a:graphicData>
+            </a:graphic>
+          </wp:inline>
+        </w:drawing>
+      </w:r>
+    </w:p>
+    <w:p>
+      <w:pPr>
+        <w:pStyle w:val="ImageCaption"/>
+      </w:pPr>
+      <w:r>
+        <w:rPr>
+          <w:iCs/>
+          <w:i/>
+        </w:rPr>
+        <w:t xml:space="preserve">Figure</w:t>
+      </w:r>
+      <w:r>
+        <w:t xml:space="preserve"> </w:t>
+      </w:r>
+      <w:r>
+        <w:rPr>
+          <w:iCs/>
+          <w:i/>
+        </w:rPr>
+        <w:t xml:space="preserve">4.</w:t>
+      </w:r>
+      <w:r>
+        <w:rPr>
+          <w:iCs/>
+          <w:i/>
+        </w:rPr>
+        <w:t xml:space="preserve"> </w:t>
+      </w:r>
+      <w:r>
+        <w:t xml:space="preserve"> </w:t>
+      </w:r>
+      <w:r>
+        <w:t xml:space="preserve">Reaction time results, Exp. 3. Showing the mean RT, as a function of target (black: E, blue: 3), distractors (upper row: letters, lower row: numbers), target presence (columns) and set size. Correct responses only. Error bars represent the standard error of congruency effects, removing inter-subject variability.</w:t>
+      </w:r>
+    </w:p>
+    <w:p>
+      <w:pPr>
+        <w:pStyle w:val="Textkrper"/>
+      </w:pPr>
+      <w:r>
+        <w:t xml:space="preserve">Our main focus was again on target-absent trials. Were subjects able to terminate their searches earlier in an incongruent context, given that a target would have been detected faster? Target-absent search slopes were not significantly steeper when the target and distractors were of the same semantic category (mean slope: 56 ms/item) compared to when it was unfamiliar (53 ms/item; Hypothesis 2:</w:t>
+      </w:r>
+      <w:r>
+        <w:t xml:space="preserve"> </w:t>
+      </w:r>
+      <m:oMath>
+        <m:r>
+          <m:t>M</m:t>
+        </m:r>
+        <m:r>
+          <m:rPr>
+            <m:sty m:val="p"/>
+          </m:rPr>
+          <m:t>=</m:t>
+        </m:r>
+        <m:r>
+          <m:t>2.38</m:t>
+        </m:r>
+      </m:oMath>
+      <w:r>
+        <w:t xml:space="preserve">, 95% CI</w:t>
+      </w:r>
+      <w:r>
+        <w:t xml:space="preserve"> </w:t>
+      </w:r>
+      <m:oMath>
+        <m:d>
+          <m:dPr>
+            <m:begChr m:val="["/>
+            <m:endChr m:val="]"/>
+            <m:sepChr m:val=""/>
+            <m:grow/>
+          </m:dPr>
+          <m:e>
+            <m:r>
+              <m:rPr>
+                <m:sty m:val="p"/>
+              </m:rPr>
+              <m:t>−</m:t>
+            </m:r>
+            <m:r>
+              <m:t>0.45</m:t>
+            </m:r>
+            <m:r>
+              <m:rPr>
+                <m:sty m:val="p"/>
+              </m:rPr>
+              <m:t>,</m:t>
+            </m:r>
+            <m:r>
+              <m:t>5.22</m:t>
+            </m:r>
+          </m:e>
+        </m:d>
+      </m:oMath>
+      <w:r>
+        <w:t xml:space="preserve">,</w:t>
+      </w:r>
+      <w:r>
+        <w:t xml:space="preserve"> </w:t>
+      </w:r>
+      <m:oMath>
+        <m:r>
+          <m:t>t</m:t>
+        </m:r>
+        <m:d>
+          <m:dPr>
+            <m:begChr m:val="("/>
+            <m:endChr m:val=")"/>
+            <m:sepChr m:val=""/>
+            <m:grow/>
+          </m:dPr>
+          <m:e>
+            <m:r>
+              <m:t>149</m:t>
+            </m:r>
+          </m:e>
+        </m:d>
+        <m:r>
+          <m:rPr>
+            <m:sty m:val="p"/>
+          </m:rPr>
+          <m:t>=</m:t>
+        </m:r>
+        <m:r>
+          <m:t>1.66</m:t>
+        </m:r>
+      </m:oMath>
+      <w:r>
+        <w:t xml:space="preserve">,</w:t>
+      </w:r>
+      <w:r>
+        <w:t xml:space="preserve"> </w:t>
+      </w:r>
+      <m:oMath>
+        <m:r>
+          <m:t>p</m:t>
+        </m:r>
+        <m:r>
+          <m:rPr>
+            <m:sty m:val="p"/>
+          </m:rPr>
+          <m:t>=</m:t>
+        </m:r>
+        <m:r>
+          <m:t>.099</m:t>
+        </m:r>
+      </m:oMath>
+      <w:r>
+        <w:t xml:space="preserve">). The same qualitative result was observed when restricting analysis to number distractors (69 vs. 65 ms/item;</w:t>
+      </w:r>
+      <w:r>
+        <w:t xml:space="preserve"> </w:t>
+      </w:r>
+      <m:oMath>
+        <m:r>
+          <m:t>t</m:t>
+        </m:r>
+        <m:d>
+          <m:dPr>
+            <m:begChr m:val="("/>
+            <m:endChr m:val=")"/>
+            <m:sepChr m:val=""/>
+            <m:grow/>
+          </m:dPr>
+          <m:e>
+            <m:r>
+              <m:t>148</m:t>
+            </m:r>
+          </m:e>
+        </m:d>
+        <m:r>
+          <m:rPr>
+            <m:sty m:val="p"/>
+          </m:rPr>
+          <m:t>=</m:t>
+        </m:r>
+        <m:r>
+          <m:t>1.60</m:t>
+        </m:r>
+      </m:oMath>
+      <w:r>
+        <w:t xml:space="preserve">,</w:t>
+      </w:r>
+      <w:r>
+        <w:t xml:space="preserve"> </w:t>
+      </w:r>
+      <m:oMath>
+        <m:r>
+          <m:t>p</m:t>
+        </m:r>
+        <m:r>
+          <m:rPr>
+            <m:sty m:val="p"/>
+          </m:rPr>
+          <m:t>=</m:t>
+        </m:r>
+        <m:r>
+          <m:t>.113</m:t>
+        </m:r>
+      </m:oMath>
+      <w:r>
+        <w:t xml:space="preserve">), and to letter distractors (43 vs. 42 ms/item;</w:t>
+      </w:r>
+      <w:r>
+        <w:t xml:space="preserve"> </w:t>
+      </w:r>
+      <m:oMath>
+        <m:r>
+          <m:t>t</m:t>
+        </m:r>
+        <m:d>
+          <m:dPr>
+            <m:begChr m:val="("/>
+            <m:endChr m:val=")"/>
+            <m:sepChr m:val=""/>
+            <m:grow/>
+          </m:dPr>
+          <m:e>
+            <m:r>
+              <m:t>149</m:t>
+            </m:r>
+          </m:e>
+        </m:d>
+        <m:r>
+          <m:rPr>
+            <m:sty m:val="p"/>
+          </m:rPr>
+          <m:t>=</m:t>
+        </m:r>
+        <m:r>
+          <m:t>0.38</m:t>
+        </m:r>
+      </m:oMath>
+      <w:r>
+        <w:t xml:space="preserve">,</w:t>
+      </w:r>
+      <w:r>
+        <w:t xml:space="preserve"> </w:t>
+      </w:r>
+      <m:oMath>
+        <m:r>
+          <m:t>p</m:t>
+        </m:r>
+        <m:r>
+          <m:rPr>
+            <m:sty m:val="p"/>
+          </m:rPr>
+          <m:t>=</m:t>
+        </m:r>
+        <m:r>
+          <m:t>.704</m:t>
+        </m:r>
+      </m:oMath>
+      <w:r>
+        <w:t xml:space="preserve">).</w:t>
+      </w:r>
+    </w:p>
+    <w:p>
+      <w:pPr>
+        <w:pStyle w:val="Textkrper"/>
+      </w:pPr>
+      <w:r>
+        <w:t xml:space="preserve">The congruency effect was only observed in trials where the target was present, but this doesn’t necessarily mean that the effect was statistically stronger in those trials. For this, a direct comparison between the two effects is needed. However, comparing target-absent and target-absent effects directly may be too conservative because target-absent slopes are about twice as steep as target-present slopes (in our sample, this ratio was 1.83, calculated as the geometric mean of slope ratios from individual subjects). This means that under the null hypothesis that context similarly affect target-present and target-absent trials, the numerical effect on congruency should be almost twice as large in target-absent trials. We therefore compared congruency effects on target-absent trials to congruency effects on target-present trials, multiplied by this ratio of 1.83. Using this approach, the effect of target-distractor congruency was weaker in target-absent trials compared to what is expected based on target-absent trials (Hypothesis 3:</w:t>
+      </w:r>
+      <w:r>
+        <w:t xml:space="preserve"> </w:t>
+      </w:r>
+      <m:oMath>
+        <m:r>
+          <m:t>t</m:t>
+        </m:r>
+        <m:d>
+          <m:dPr>
+            <m:begChr m:val="("/>
+            <m:endChr m:val=")"/>
+            <m:sepChr m:val=""/>
+            <m:grow/>
+          </m:dPr>
+          <m:e>
+            <m:r>
+              <m:t>149</m:t>
+            </m:r>
+          </m:e>
+        </m:d>
+        <m:r>
+          <m:rPr>
+            <m:sty m:val="p"/>
+          </m:rPr>
+          <m:t>=</m:t>
+        </m:r>
+        <m:r>
+          <m:t>2.08</m:t>
+        </m:r>
+      </m:oMath>
+      <w:r>
+        <w:t xml:space="preserve">,</w:t>
+      </w:r>
+      <w:r>
+        <w:t xml:space="preserve"> </w:t>
+      </w:r>
+      <m:oMath>
+        <m:r>
+          <m:t>p</m:t>
+        </m:r>
+        <m:r>
+          <m:rPr>
+            <m:sty m:val="p"/>
+          </m:rPr>
+          <m:t>=</m:t>
+        </m:r>
+        <m:r>
+          <m:t>.040</m:t>
+        </m:r>
+      </m:oMath>
+      <w:r>
+        <w:t xml:space="preserve">). This was the case for letter distractors (</w:t>
+      </w:r>
+      <m:oMath>
+        <m:r>
+          <m:t>t</m:t>
+        </m:r>
+        <m:d>
+          <m:dPr>
+            <m:begChr m:val="("/>
+            <m:endChr m:val=")"/>
+            <m:sepChr m:val=""/>
+            <m:grow/>
+          </m:dPr>
+          <m:e>
+            <m:r>
+              <m:t>149</m:t>
+            </m:r>
+          </m:e>
+        </m:d>
+        <m:r>
+          <m:rPr>
+            <m:sty m:val="p"/>
+          </m:rPr>
+          <m:t>=</m:t>
+        </m:r>
+        <m:r>
+          <m:t>2.91</m:t>
+        </m:r>
+      </m:oMath>
+      <w:r>
+        <w:t xml:space="preserve">,</w:t>
+      </w:r>
+      <w:r>
+        <w:t xml:space="preserve"> </w:t>
+      </w:r>
+      <m:oMath>
+        <m:r>
+          <m:t>p</m:t>
+        </m:r>
+        <m:r>
+          <m:rPr>
+            <m:sty m:val="p"/>
+          </m:rPr>
+          <m:t>=</m:t>
+        </m:r>
+        <m:r>
+          <m:t>.004</m:t>
+        </m:r>
+      </m:oMath>
+      <w:r>
+        <w:t xml:space="preserve">), but not for number distractors (</w:t>
+      </w:r>
+      <m:oMath>
+        <m:r>
+          <m:t>t</m:t>
+        </m:r>
+        <m:d>
+          <m:dPr>
+            <m:begChr m:val="("/>
+            <m:endChr m:val=")"/>
+            <m:sepChr m:val=""/>
+            <m:grow/>
+          </m:dPr>
+          <m:e>
+            <m:r>
+              <m:t>148</m:t>
+            </m:r>
+          </m:e>
+        </m:d>
+        <m:r>
+          <m:rPr>
+            <m:sty m:val="p"/>
+          </m:rPr>
+          <m:t>=</m:t>
+        </m:r>
+        <m:r>
+          <m:t>0.96</m:t>
+        </m:r>
+      </m:oMath>
+      <w:r>
+        <w:t xml:space="preserve">,</w:t>
+      </w:r>
+      <w:r>
+        <w:t xml:space="preserve"> </w:t>
+      </w:r>
+      <m:oMath>
+        <m:r>
+          <m:t>p</m:t>
+        </m:r>
+        <m:r>
+          <m:rPr>
+            <m:sty m:val="p"/>
+          </m:rPr>
+          <m:t>=</m:t>
+        </m:r>
+        <m:r>
+          <m:t>.337</m:t>
+        </m:r>
+      </m:oMath>
+      <w:r>
+        <w:t xml:space="preserve">).</w:t>
+      </w:r>
+    </w:p>
+    <w:p>
+      <w:pPr>
+        <w:pStyle w:val="Textkrper"/>
+      </w:pPr>
+      <w:r>
+        <w:t xml:space="preserve">Finally, we reasoned that if subjects were slower to detect a congruent target without searching for longer before concluding that it was absent, this may result in a higher miss rate in the congruent condition, as was the case in Exp. 1 and 2. However, this was not the case in Exp. 3 (Hypothesis 4:</w:t>
+      </w:r>
+      <w:r>
+        <w:t xml:space="preserve"> </w:t>
+      </w:r>
+      <m:oMath>
+        <m:r>
+          <m:t>M</m:t>
+        </m:r>
+        <m:r>
+          <m:rPr>
+            <m:sty m:val="p"/>
+          </m:rPr>
+          <m:t>=</m:t>
+        </m:r>
+        <m:r>
+          <m:t>0.01</m:t>
+        </m:r>
+      </m:oMath>
+      <w:r>
+        <w:t xml:space="preserve">, 95% CI</w:t>
+      </w:r>
+      <w:r>
+        <w:t xml:space="preserve"> </w:t>
+      </w:r>
+      <m:oMath>
+        <m:d>
+          <m:dPr>
+            <m:begChr m:val="["/>
+            <m:endChr m:val="]"/>
+            <m:sepChr m:val=""/>
+            <m:grow/>
+          </m:dPr>
+          <m:e>
+            <m:r>
+              <m:t>0.00</m:t>
+            </m:r>
+            <m:r>
+              <m:rPr>
+                <m:sty m:val="p"/>
+              </m:rPr>
+              <m:t>,</m:t>
+            </m:r>
+            <m:r>
+              <m:t>0.02</m:t>
+            </m:r>
+          </m:e>
+        </m:d>
+      </m:oMath>
+      <w:r>
+        <w:t xml:space="preserve">,</w:t>
+      </w:r>
+      <w:r>
+        <w:t xml:space="preserve"> </w:t>
+      </w:r>
+      <m:oMath>
+        <m:r>
+          <m:t>t</m:t>
+        </m:r>
+        <m:d>
+          <m:dPr>
+            <m:begChr m:val="("/>
+            <m:endChr m:val=")"/>
+            <m:sepChr m:val=""/>
+            <m:grow/>
+          </m:dPr>
+          <m:e>
+            <m:r>
+              <m:t>149</m:t>
+            </m:r>
+          </m:e>
+        </m:d>
+        <m:r>
+          <m:rPr>
+            <m:sty m:val="p"/>
+          </m:rPr>
+          <m:t>=</m:t>
+        </m:r>
+        <m:r>
+          <m:t>1.39</m:t>
+        </m:r>
+      </m:oMath>
+      <w:r>
+        <w:t xml:space="preserve">,</w:t>
+      </w:r>
+      <w:r>
+        <w:t xml:space="preserve"> </w:t>
+      </w:r>
+      <m:oMath>
+        <m:r>
+          <m:t>p</m:t>
+        </m:r>
+        <m:r>
+          <m:rPr>
+            <m:sty m:val="p"/>
+          </m:rPr>
+          <m:t>=</m:t>
+        </m:r>
+        <m:r>
+          <m:t>.168</m:t>
+        </m:r>
+      </m:oMath>
+      <w:r>
+        <w:t xml:space="preserve">), similarly the effect of set size on miss rate was not statistically different between the congruent and incongruent conditions (Hypothesis 4:</w:t>
+      </w:r>
+      <w:r>
+        <w:t xml:space="preserve"> </w:t>
+      </w:r>
+      <m:oMath>
+        <m:r>
+          <m:t>M</m:t>
+        </m:r>
+        <m:r>
+          <m:rPr>
+            <m:sty m:val="p"/>
+          </m:rPr>
+          <m:t>=</m:t>
+        </m:r>
+        <m:r>
+          <m:rPr>
+            <m:sty m:val="p"/>
+          </m:rPr>
+          <m:t>−</m:t>
+        </m:r>
+        <m:r>
+          <m:t>0.01</m:t>
+        </m:r>
+      </m:oMath>
+      <w:r>
+        <w:t xml:space="preserve">, 95% CI</w:t>
+      </w:r>
+      <w:r>
+        <w:t xml:space="preserve"> </w:t>
+      </w:r>
+      <m:oMath>
+        <m:d>
+          <m:dPr>
+            <m:begChr m:val="["/>
+            <m:endChr m:val="]"/>
+            <m:sepChr m:val=""/>
+            <m:grow/>
+          </m:dPr>
+          <m:e>
+            <m:r>
+              <m:rPr>
+                <m:sty m:val="p"/>
+              </m:rPr>
+              <m:t>−</m:t>
+            </m:r>
+            <m:r>
+              <m:t>0.04</m:t>
+            </m:r>
+            <m:r>
+              <m:rPr>
+                <m:sty m:val="p"/>
+              </m:rPr>
+              <m:t>,</m:t>
+            </m:r>
+            <m:r>
+              <m:t>0.01</m:t>
+            </m:r>
+          </m:e>
+        </m:d>
+      </m:oMath>
+      <w:r>
+        <w:t xml:space="preserve">,</w:t>
+      </w:r>
+      <w:r>
+        <w:t xml:space="preserve"> </w:t>
+      </w:r>
+      <m:oMath>
+        <m:r>
+          <m:t>t</m:t>
+        </m:r>
+        <m:d>
+          <m:dPr>
+            <m:begChr m:val="("/>
+            <m:endChr m:val=")"/>
+            <m:sepChr m:val=""/>
+            <m:grow/>
+          </m:dPr>
+          <m:e>
+            <m:r>
+              <m:t>149</m:t>
+            </m:r>
+          </m:e>
+        </m:d>
+        <m:r>
+          <m:rPr>
+            <m:sty m:val="p"/>
+          </m:rPr>
+          <m:t>=</m:t>
+        </m:r>
+        <m:r>
+          <m:rPr>
+            <m:sty m:val="p"/>
+          </m:rPr>
+          <m:t>−</m:t>
+        </m:r>
+        <m:r>
+          <m:t>0.96</m:t>
+        </m:r>
+      </m:oMath>
+      <w:r>
+        <w:t xml:space="preserve">,</w:t>
+      </w:r>
+      <w:r>
+        <w:t xml:space="preserve"> </w:t>
+      </w:r>
+      <m:oMath>
+        <m:r>
+          <m:t>p</m:t>
+        </m:r>
+        <m:r>
+          <m:rPr>
+            <m:sty m:val="p"/>
+          </m:rPr>
+          <m:t>=</m:t>
+        </m:r>
+        <m:r>
+          <m:t>.338</m:t>
+        </m:r>
+      </m:oMath>
+      <w:r>
+        <w:t xml:space="preserve">).</w:t>
+      </w:r>
+    </w:p>
+    <w:bookmarkEnd w:id="47"/>
+    <w:bookmarkStart w:id="48" w:name="Xa453140ab44b7f3aa163047cc4f71d401a975f2"/>
+    <w:p>
+      <w:pPr>
+        <w:pStyle w:val="berschrift2"/>
+      </w:pPr>
+      <w:r>
+        <w:t xml:space="preserve">Exploratory analysis: the tails of the RT distribution</w:t>
+      </w:r>
+    </w:p>
+    <w:p>
+      <w:pPr>
+        <w:pStyle w:val="FirstParagraph"/>
+      </w:pPr>
+      <w:r>
+        <w:t xml:space="preserve">Similar to our exploratory analysis of Exp. 1 and 2, here too we tested whether similar target absent slopes for the congruent and incongruent conditions reflected similar reaction times at the tails of the distribution</w:t>
+      </w:r>
+      <w:r>
+        <w:t xml:space="preserve"> </w:t>
+      </w:r>
+      <w:r>
+        <w:t xml:space="preserve">(Liesefeld et al., 2016)</w:t>
+      </w:r>
+      <w:r>
+        <w:t xml:space="preserve">. We therefore compared target-present search slopes extracted from the 95% quantile RT of each condition and set size. Similar to our main results, target-present slopes were steeper in the congruent condition</w:t>
+      </w:r>
+      <w:r>
+        <w:t xml:space="preserve"> </w:t>
+      </w:r>
+      <m:oMath>
+        <m:r>
+          <m:t>M</m:t>
+        </m:r>
+        <m:r>
+          <m:rPr>
+            <m:sty m:val="p"/>
+          </m:rPr>
+          <m:t>=</m:t>
+        </m:r>
+        <m:r>
+          <m:t>4.98</m:t>
+        </m:r>
+      </m:oMath>
+      <w:r>
+        <w:t xml:space="preserve">, 95% CI</w:t>
+      </w:r>
+      <w:r>
+        <w:t xml:space="preserve"> </w:t>
+      </w:r>
+      <m:oMath>
+        <m:d>
+          <m:dPr>
+            <m:begChr m:val="["/>
+            <m:endChr m:val="]"/>
+            <m:sepChr m:val=""/>
+            <m:grow/>
+          </m:dPr>
+          <m:e>
+            <m:r>
+              <m:t>1.80</m:t>
+            </m:r>
+            <m:r>
+              <m:rPr>
+                <m:sty m:val="p"/>
+              </m:rPr>
+              <m:t>,</m:t>
+            </m:r>
+            <m:r>
+              <m:t>8.17</m:t>
+            </m:r>
+          </m:e>
+        </m:d>
+      </m:oMath>
+      <w:r>
+        <w:t xml:space="preserve">,</w:t>
+      </w:r>
+      <w:r>
+        <w:t xml:space="preserve"> </w:t>
+      </w:r>
+      <m:oMath>
+        <m:r>
+          <m:t>t</m:t>
+        </m:r>
+        <m:d>
+          <m:dPr>
+            <m:begChr m:val="("/>
+            <m:endChr m:val=")"/>
+            <m:sepChr m:val=""/>
+            <m:grow/>
+          </m:dPr>
+          <m:e>
+            <m:r>
+              <m:t>149</m:t>
+            </m:r>
+          </m:e>
+        </m:d>
+        <m:r>
+          <m:rPr>
+            <m:sty m:val="p"/>
+          </m:rPr>
+          <m:t>=</m:t>
+        </m:r>
+        <m:r>
+          <m:t>3.09</m:t>
+        </m:r>
+      </m:oMath>
+      <w:r>
+        <w:t xml:space="preserve">,</w:t>
+      </w:r>
+      <w:r>
+        <w:t xml:space="preserve"> </w:t>
+      </w:r>
+      <m:oMath>
+        <m:r>
+          <m:t>p</m:t>
+        </m:r>
+        <m:r>
+          <m:rPr>
+            <m:sty m:val="p"/>
+          </m:rPr>
+          <m:t>=</m:t>
+        </m:r>
+        <m:r>
+          <m:t>.002</m:t>
+        </m:r>
+      </m:oMath>
+      <w:r>
+        <w:t xml:space="preserve">, and this was true for letter distractors</w:t>
+      </w:r>
+      <w:r>
+        <w:t xml:space="preserve"> </w:t>
+      </w:r>
+      <m:oMath>
+        <m:r>
+          <m:t>M</m:t>
+        </m:r>
+        <m:r>
+          <m:rPr>
+            <m:sty m:val="p"/>
+          </m:rPr>
+          <m:t>=</m:t>
+        </m:r>
+        <m:r>
+          <m:t>5.63</m:t>
+        </m:r>
+      </m:oMath>
+      <w:r>
+        <w:t xml:space="preserve">, 95% CI</w:t>
+      </w:r>
+      <w:r>
+        <w:t xml:space="preserve"> </w:t>
+      </w:r>
+      <m:oMath>
+        <m:d>
+          <m:dPr>
+            <m:begChr m:val="["/>
+            <m:endChr m:val="]"/>
+            <m:sepChr m:val=""/>
+            <m:grow/>
+          </m:dPr>
+          <m:e>
+            <m:r>
+              <m:t>2.80</m:t>
+            </m:r>
+            <m:r>
+              <m:rPr>
+                <m:sty m:val="p"/>
+              </m:rPr>
+              <m:t>,</m:t>
+            </m:r>
+            <m:r>
+              <m:t>8.46</m:t>
+            </m:r>
+          </m:e>
+        </m:d>
+      </m:oMath>
+      <w:r>
+        <w:t xml:space="preserve">,</w:t>
+      </w:r>
+      <w:r>
+        <w:t xml:space="preserve"> </w:t>
+      </w:r>
+      <m:oMath>
+        <m:r>
+          <m:t>t</m:t>
+        </m:r>
+        <m:d>
+          <m:dPr>
+            <m:begChr m:val="("/>
+            <m:endChr m:val=")"/>
+            <m:sepChr m:val=""/>
+            <m:grow/>
+          </m:dPr>
+          <m:e>
+            <m:r>
+              <m:t>149</m:t>
+            </m:r>
+          </m:e>
+        </m:d>
+        <m:r>
+          <m:rPr>
+            <m:sty m:val="p"/>
+          </m:rPr>
+          <m:t>=</m:t>
+        </m:r>
+        <m:r>
+          <m:t>3.93</m:t>
+        </m:r>
+      </m:oMath>
+      <w:r>
+        <w:t xml:space="preserve">,</w:t>
+      </w:r>
+      <w:r>
+        <w:t xml:space="preserve"> </w:t>
+      </w:r>
+      <m:oMath>
+        <m:r>
+          <m:t>p</m:t>
+        </m:r>
+        <m:r>
+          <m:rPr>
+            <m:sty m:val="p"/>
+          </m:rPr>
+          <m:t>&lt;</m:t>
+        </m:r>
+        <m:r>
+          <m:t>.001</m:t>
+        </m:r>
+      </m:oMath>
+      <w:r>
+        <w:t xml:space="preserve"> </w:t>
+      </w:r>
+      <w:r>
+        <w:t xml:space="preserve">and marginally for number distractors</w:t>
+      </w:r>
+      <w:r>
+        <w:t xml:space="preserve"> </w:t>
+      </w:r>
+      <m:oMath>
+        <m:r>
+          <m:t>M</m:t>
+        </m:r>
+        <m:r>
+          <m:rPr>
+            <m:sty m:val="p"/>
+          </m:rPr>
+          <m:t>=</m:t>
+        </m:r>
+        <m:r>
+          <m:t>4.87</m:t>
+        </m:r>
+      </m:oMath>
+      <w:r>
+        <w:t xml:space="preserve">, 95% CI</w:t>
+      </w:r>
+      <w:r>
+        <w:t xml:space="preserve"> </w:t>
+      </w:r>
+      <m:oMath>
+        <m:d>
+          <m:dPr>
+            <m:begChr m:val="["/>
+            <m:endChr m:val="]"/>
+            <m:sepChr m:val=""/>
+            <m:grow/>
+          </m:dPr>
+          <m:e>
+            <m:r>
+              <m:rPr>
+                <m:sty m:val="p"/>
+              </m:rPr>
+              <m:t>−</m:t>
+            </m:r>
+            <m:r>
+              <m:t>0.64</m:t>
+            </m:r>
+            <m:r>
+              <m:rPr>
+                <m:sty m:val="p"/>
+              </m:rPr>
+              <m:t>,</m:t>
+            </m:r>
+            <m:r>
+              <m:t>10.38</m:t>
+            </m:r>
+          </m:e>
+        </m:d>
+      </m:oMath>
+      <w:r>
+        <w:t xml:space="preserve">,</w:t>
+      </w:r>
+      <w:r>
+        <w:t xml:space="preserve"> </w:t>
+      </w:r>
+      <m:oMath>
+        <m:r>
+          <m:t>t</m:t>
+        </m:r>
+        <m:d>
+          <m:dPr>
+            <m:begChr m:val="("/>
+            <m:endChr m:val=")"/>
+            <m:sepChr m:val=""/>
+            <m:grow/>
+          </m:dPr>
+          <m:e>
+            <m:r>
+              <m:t>149</m:t>
+            </m:r>
+          </m:e>
+        </m:d>
+        <m:r>
+          <m:rPr>
+            <m:sty m:val="p"/>
+          </m:rPr>
+          <m:t>=</m:t>
+        </m:r>
+        <m:r>
+          <m:t>1.75</m:t>
+        </m:r>
+      </m:oMath>
+      <w:r>
+        <w:t xml:space="preserve">,</w:t>
+      </w:r>
+      <w:r>
+        <w:t xml:space="preserve"> </w:t>
+      </w:r>
+      <m:oMath>
+        <m:r>
+          <m:t>p</m:t>
+        </m:r>
+        <m:r>
+          <m:rPr>
+            <m:sty m:val="p"/>
+          </m:rPr>
+          <m:t>=</m:t>
+        </m:r>
+        <m:r>
+          <m:t>.083</m:t>
+        </m:r>
+      </m:oMath>
+      <w:r>
+        <w:t xml:space="preserve">. Here too, the absence of congruency effects in target-absent slopes was not driven by setting the search termination time according to the tail of the RT distribution.</w:t>
+      </w:r>
+    </w:p>
+    <w:bookmarkEnd w:id="48"/>
+    <w:bookmarkEnd w:id="49"/>
+    <w:bookmarkStart w:id="50" w:name="discussion"/>
     <w:p>
       <w:pPr>
         <w:pStyle w:val="berschrift1"/>
@@ -2778,8 +4473,8 @@
         <w:br w:type="page"/>
       </w:r>
     </w:p>
-    <w:bookmarkEnd w:id="40"/>
-    <w:bookmarkStart w:id="53" w:name="references"/>
+    <w:bookmarkEnd w:id="50"/>
+    <w:bookmarkStart w:id="79" w:name="references"/>
     <w:p>
       <w:pPr>
         <w:pStyle w:val="berschrift1"/>
@@ -2788,8 +4483,141 @@
         <w:t xml:space="preserve">References</w:t>
       </w:r>
     </w:p>
-    <w:bookmarkStart w:id="52" w:name="refs"/>
-    <w:bookmarkStart w:id="41" w:name="ref-goldberg2011if"/>
+    <w:bookmarkStart w:id="78" w:name="refs"/>
+    <w:bookmarkStart w:id="52" w:name="ref-R-papaja"/>
+    <w:p>
+      <w:pPr>
+        <w:pStyle w:val="Literaturverzeichnis"/>
+      </w:pPr>
+      <w:r>
+        <w:t xml:space="preserve">Aust, F., &amp; Barth, M. (2020).</w:t>
+      </w:r>
+      <w:r>
+        <w:t xml:space="preserve"> </w:t>
+      </w:r>
+      <w:r>
+        <w:rPr>
+          <w:iCs/>
+          <w:i/>
+        </w:rPr>
+        <w:t xml:space="preserve">papaja</w:t>
+      </w:r>
+      <w:r>
+        <w:rPr>
+          <w:iCs/>
+          <w:i/>
+        </w:rPr>
+        <w:t xml:space="preserve">:</w:t>
+      </w:r>
+      <w:r>
+        <w:rPr>
+          <w:iCs/>
+          <w:i/>
+        </w:rPr>
+        <w:t xml:space="preserve"> </w:t>
+      </w:r>
+      <w:r>
+        <w:rPr>
+          <w:iCs/>
+          <w:i/>
+        </w:rPr>
+        <w:t xml:space="preserve">Create</w:t>
+      </w:r>
+      <w:r>
+        <w:rPr>
+          <w:iCs/>
+          <w:i/>
+        </w:rPr>
+        <w:t xml:space="preserve"> </w:t>
+      </w:r>
+      <w:r>
+        <w:rPr>
+          <w:iCs/>
+          <w:i/>
+        </w:rPr>
+        <w:t xml:space="preserve">APA</w:t>
+      </w:r>
+      <w:r>
+        <w:rPr>
+          <w:iCs/>
+          <w:i/>
+        </w:rPr>
+        <w:t xml:space="preserve"> </w:t>
+      </w:r>
+      <w:r>
+        <w:rPr>
+          <w:iCs/>
+          <w:i/>
+        </w:rPr>
+        <w:t xml:space="preserve">manuscripts with</w:t>
+      </w:r>
+      <w:r>
+        <w:rPr>
+          <w:iCs/>
+          <w:i/>
+        </w:rPr>
+        <w:t xml:space="preserve"> </w:t>
+      </w:r>
+      <w:r>
+        <w:rPr>
+          <w:iCs/>
+          <w:i/>
+        </w:rPr>
+        <w:t xml:space="preserve">R Markdown</w:t>
+      </w:r>
+      <w:r>
+        <w:t xml:space="preserve">. Retrieved from</w:t>
+      </w:r>
+      <w:r>
+        <w:t xml:space="preserve"> </w:t>
+      </w:r>
+      <w:hyperlink r:id="rId51">
+        <w:r>
+          <w:rPr>
+            <w:rStyle w:val="Hyperlink"/>
+          </w:rPr>
+          <w:t xml:space="preserve">https://github.com/crsh/papaja</w:t>
+        </w:r>
+      </w:hyperlink>
+    </w:p>
+    <w:bookmarkEnd w:id="52"/>
+    <w:bookmarkStart w:id="53" w:name="ref-egeth1972parallel"/>
+    <w:p>
+      <w:pPr>
+        <w:pStyle w:val="Literaturverzeichnis"/>
+      </w:pPr>
+      <w:r>
+        <w:t xml:space="preserve">Egeth, H., Jonides, J., &amp; Wall, S. (1972). Parallel processing of multielement displays.</w:t>
+      </w:r>
+      <w:r>
+        <w:t xml:space="preserve"> </w:t>
+      </w:r>
+      <w:r>
+        <w:rPr>
+          <w:iCs/>
+          <w:i/>
+        </w:rPr>
+        <w:t xml:space="preserve">Cognitive Psychology</w:t>
+      </w:r>
+      <w:r>
+        <w:t xml:space="preserve">,</w:t>
+      </w:r>
+      <w:r>
+        <w:t xml:space="preserve"> </w:t>
+      </w:r>
+      <w:r>
+        <w:rPr>
+          <w:iCs/>
+          <w:i/>
+        </w:rPr>
+        <w:t xml:space="preserve">3</w:t>
+      </w:r>
+      <w:r>
+        <w:t xml:space="preserve">(4), 674–698.</w:t>
+      </w:r>
+    </w:p>
+    <w:bookmarkEnd w:id="53"/>
+    <w:bookmarkStart w:id="54" w:name="ref-goldberg2011if"/>
     <w:p>
       <w:pPr>
         <w:pStyle w:val="Literaturverzeichnis"/>
@@ -2811,8 +4639,8 @@
         <w:t xml:space="preserve">, 92–108.</w:t>
       </w:r>
     </w:p>
-    <w:bookmarkEnd w:id="41"/>
-    <w:bookmarkStart w:id="42" w:name="ref-heilbron2020word"/>
+    <w:bookmarkEnd w:id="54"/>
+    <w:bookmarkStart w:id="55" w:name="ref-heilbron2020word"/>
     <w:p>
       <w:pPr>
         <w:pStyle w:val="Literaturverzeichnis"/>
@@ -2847,8 +4675,44 @@
         <w:t xml:space="preserve">(1), 1–11.</w:t>
       </w:r>
     </w:p>
-    <w:bookmarkEnd w:id="42"/>
-    <w:bookmarkStart w:id="43" w:name="ref-liesefeld2016search"/>
+    <w:bookmarkEnd w:id="55"/>
+    <w:bookmarkStart w:id="56" w:name="ref-jonides1972conceptual"/>
+    <w:p>
+      <w:pPr>
+        <w:pStyle w:val="Literaturverzeichnis"/>
+      </w:pPr>
+      <w:r>
+        <w:t xml:space="preserve">Jonides, J., &amp; Gleitman, H. (1972). A conceptual category effect in visual search: O as letter or as digit.</w:t>
+      </w:r>
+      <w:r>
+        <w:t xml:space="preserve"> </w:t>
+      </w:r>
+      <w:r>
+        <w:rPr>
+          <w:iCs/>
+          <w:i/>
+        </w:rPr>
+        <w:t xml:space="preserve">Perception &amp; Psychophysics</w:t>
+      </w:r>
+      <w:r>
+        <w:t xml:space="preserve">,</w:t>
+      </w:r>
+      <w:r>
+        <w:t xml:space="preserve"> </w:t>
+      </w:r>
+      <w:r>
+        <w:rPr>
+          <w:iCs/>
+          <w:i/>
+        </w:rPr>
+        <w:t xml:space="preserve">12</w:t>
+      </w:r>
+      <w:r>
+        <w:t xml:space="preserve">(6), 457–460.</w:t>
+      </w:r>
+    </w:p>
+    <w:bookmarkEnd w:id="56"/>
+    <w:bookmarkStart w:id="57" w:name="ref-liesefeld2016search"/>
     <w:p>
       <w:pPr>
         <w:pStyle w:val="Literaturverzeichnis"/>
@@ -2883,8 +4747,8 @@
         <w:t xml:space="preserve">(6), 821.</w:t>
       </w:r>
     </w:p>
-    <w:bookmarkEnd w:id="43"/>
-    <w:bookmarkStart w:id="44" w:name="ref-mazor2021inference"/>
+    <w:bookmarkEnd w:id="57"/>
+    <w:bookmarkStart w:id="58" w:name="ref-mazor2021inference"/>
     <w:p>
       <w:pPr>
         <w:pStyle w:val="Literaturverzeichnis"/>
@@ -2906,8 +4770,8 @@
         <w:t xml:space="preserve">.</w:t>
       </w:r>
     </w:p>
-    <w:bookmarkEnd w:id="44"/>
-    <w:bookmarkStart w:id="45" w:name="ref-mazor2022efficient"/>
+    <w:bookmarkEnd w:id="58"/>
+    <w:bookmarkStart w:id="59" w:name="ref-mazor2022efficient"/>
     <w:p>
       <w:pPr>
         <w:pStyle w:val="Literaturverzeichnis"/>
@@ -2929,8 +4793,8 @@
         <w:t xml:space="preserve">.</w:t>
       </w:r>
     </w:p>
-    <w:bookmarkEnd w:id="45"/>
-    <w:bookmarkStart w:id="46" w:name="ref-mazor2018novel"/>
+    <w:bookmarkEnd w:id="59"/>
+    <w:bookmarkStart w:id="60" w:name="ref-mazor2018novel"/>
     <w:p>
       <w:pPr>
         <w:pStyle w:val="Literaturverzeichnis"/>
@@ -2952,8 +4816,44 @@
         <w:t xml:space="preserve">.</w:t>
       </w:r>
     </w:p>
-    <w:bookmarkEnd w:id="46"/>
-    <w:bookmarkStart w:id="47" w:name="ref-mazor2021stage"/>
+    <w:bookmarkEnd w:id="60"/>
+    <w:bookmarkStart w:id="61" w:name="ref-mazor2019novel"/>
+    <w:p>
+      <w:pPr>
+        <w:pStyle w:val="Literaturverzeichnis"/>
+      </w:pPr>
+      <w:r>
+        <w:t xml:space="preserve">Mazor, M., Mazor, N., &amp; Mukamel, R. (2019). A novel tool for time-locking study plans to results.</w:t>
+      </w:r>
+      <w:r>
+        <w:t xml:space="preserve"> </w:t>
+      </w:r>
+      <w:r>
+        <w:rPr>
+          <w:iCs/>
+          <w:i/>
+        </w:rPr>
+        <w:t xml:space="preserve">European Journal of Neuroscience</w:t>
+      </w:r>
+      <w:r>
+        <w:t xml:space="preserve">,</w:t>
+      </w:r>
+      <w:r>
+        <w:t xml:space="preserve"> </w:t>
+      </w:r>
+      <w:r>
+        <w:rPr>
+          <w:iCs/>
+          <w:i/>
+        </w:rPr>
+        <w:t xml:space="preserve">49</w:t>
+      </w:r>
+      <w:r>
+        <w:t xml:space="preserve">(9), 1149–1156.</w:t>
+      </w:r>
+    </w:p>
+    <w:bookmarkEnd w:id="61"/>
+    <w:bookmarkStart w:id="62" w:name="ref-mazor2021stage"/>
     <w:p>
       <w:pPr>
         <w:pStyle w:val="Literaturverzeichnis"/>
@@ -2988,8 +4888,8 @@
         <w:t xml:space="preserve">(1), niab025.</w:t>
       </w:r>
     </w:p>
-    <w:bookmarkEnd w:id="47"/>
-    <w:bookmarkStart w:id="48" w:name="ref-oaksford2004bayesian"/>
+    <w:bookmarkEnd w:id="62"/>
+    <w:bookmarkStart w:id="63" w:name="ref-oaksford2004bayesian"/>
     <w:p>
       <w:pPr>
         <w:pStyle w:val="Literaturverzeichnis"/>
@@ -3038,8 +4938,112 @@
         <w:t xml:space="preserve">(2), 75.</w:t>
       </w:r>
     </w:p>
-    <w:bookmarkEnd w:id="48"/>
-    <w:bookmarkStart w:id="49" w:name="ref-rossel2022makes"/>
+    <w:bookmarkEnd w:id="63"/>
+    <w:bookmarkStart w:id="64" w:name="ref-press2020perceptual"/>
+    <w:p>
+      <w:pPr>
+        <w:pStyle w:val="Literaturverzeichnis"/>
+      </w:pPr>
+      <w:r>
+        <w:t xml:space="preserve">Press, C., Kok, P., &amp; Yon, D. (2020). The perceptual prediction paradox.</w:t>
+      </w:r>
+      <w:r>
+        <w:t xml:space="preserve"> </w:t>
+      </w:r>
+      <w:r>
+        <w:rPr>
+          <w:iCs/>
+          <w:i/>
+        </w:rPr>
+        <w:t xml:space="preserve">Trends in Cognitive Sciences</w:t>
+      </w:r>
+      <w:r>
+        <w:t xml:space="preserve">,</w:t>
+      </w:r>
+      <w:r>
+        <w:t xml:space="preserve"> </w:t>
+      </w:r>
+      <w:r>
+        <w:rPr>
+          <w:iCs/>
+          <w:i/>
+        </w:rPr>
+        <w:t xml:space="preserve">24</w:t>
+      </w:r>
+      <w:r>
+        <w:t xml:space="preserve">(1), 13–24.</w:t>
+      </w:r>
+    </w:p>
+    <w:bookmarkEnd w:id="64"/>
+    <w:bookmarkStart w:id="66" w:name="ref-R-base"/>
+    <w:p>
+      <w:pPr>
+        <w:pStyle w:val="Literaturverzeichnis"/>
+      </w:pPr>
+      <w:r>
+        <w:t xml:space="preserve">R Core Team. (2021).</w:t>
+      </w:r>
+      <w:r>
+        <w:t xml:space="preserve"> </w:t>
+      </w:r>
+      <w:r>
+        <w:rPr>
+          <w:iCs/>
+          <w:i/>
+        </w:rPr>
+        <w:t xml:space="preserve">R: A language and environment for statistical computing</w:t>
+      </w:r>
+      <w:r>
+        <w:t xml:space="preserve">. Vienna, Austria: R Foundation for Statistical Computing. Retrieved from</w:t>
+      </w:r>
+      <w:r>
+        <w:t xml:space="preserve"> </w:t>
+      </w:r>
+      <w:hyperlink r:id="rId65">
+        <w:r>
+          <w:rPr>
+            <w:rStyle w:val="Hyperlink"/>
+          </w:rPr>
+          <w:t xml:space="preserve">https://www.R-project.org/</w:t>
+        </w:r>
+      </w:hyperlink>
+    </w:p>
+    <w:bookmarkEnd w:id="66"/>
+    <w:bookmarkStart w:id="68" w:name="ref-R-broom"/>
+    <w:p>
+      <w:pPr>
+        <w:pStyle w:val="Literaturverzeichnis"/>
+      </w:pPr>
+      <w:r>
+        <w:t xml:space="preserve">Robinson, D., Hayes, A., &amp; Couch, S. (2021).</w:t>
+      </w:r>
+      <w:r>
+        <w:t xml:space="preserve"> </w:t>
+      </w:r>
+      <w:r>
+        <w:rPr>
+          <w:iCs/>
+          <w:i/>
+        </w:rPr>
+        <w:t xml:space="preserve">Broom: Convert statistical objects into tidy tibbles</w:t>
+      </w:r>
+      <w:r>
+        <w:t xml:space="preserve">. Retrieved from</w:t>
+      </w:r>
+      <w:r>
+        <w:t xml:space="preserve"> </w:t>
+      </w:r>
+      <w:hyperlink r:id="rId67">
+        <w:r>
+          <w:rPr>
+            <w:rStyle w:val="Hyperlink"/>
+          </w:rPr>
+          <w:t xml:space="preserve">https://CRAN.R-project.org/package=broom</w:t>
+        </w:r>
+      </w:hyperlink>
+    </w:p>
+    <w:bookmarkEnd w:id="68"/>
+    <w:bookmarkStart w:id="69" w:name="ref-rossel2022makes"/>
     <w:p>
       <w:pPr>
         <w:pStyle w:val="Literaturverzeichnis"/>
@@ -3061,8 +5065,8 @@
         <w:t xml:space="preserve">. American Psychological Association.</w:t>
       </w:r>
     </w:p>
-    <w:bookmarkEnd w:id="49"/>
-    <w:bookmarkStart w:id="50" w:name="ref-walton1992nonfallacious"/>
+    <w:bookmarkEnd w:id="69"/>
+    <w:bookmarkStart w:id="70" w:name="ref-walton1992nonfallacious"/>
     <w:p>
       <w:pPr>
         <w:pStyle w:val="Literaturverzeichnis"/>
@@ -3097,8 +5101,8 @@
         <w:t xml:space="preserve">(4), 381–387.</w:t>
       </w:r>
     </w:p>
-    <w:bookmarkEnd w:id="50"/>
-    <w:bookmarkStart w:id="51" w:name="ref-walton2010arguments"/>
+    <w:bookmarkEnd w:id="70"/>
+    <w:bookmarkStart w:id="71" w:name="ref-walton2010arguments"/>
     <w:p>
       <w:pPr>
         <w:pStyle w:val="Literaturverzeichnis"/>
@@ -3120,9 +5124,133 @@
         <w:t xml:space="preserve">. Penn State Press.</w:t>
       </w:r>
     </w:p>
-    <w:bookmarkEnd w:id="51"/>
-    <w:bookmarkEnd w:id="52"/>
-    <w:bookmarkEnd w:id="53"/>
+    <w:bookmarkEnd w:id="71"/>
+    <w:bookmarkStart w:id="73" w:name="ref-R-ggplot2"/>
+    <w:p>
+      <w:pPr>
+        <w:pStyle w:val="Literaturverzeichnis"/>
+      </w:pPr>
+      <w:r>
+        <w:t xml:space="preserve">Wickham, H. (2016).</w:t>
+      </w:r>
+      <w:r>
+        <w:t xml:space="preserve"> </w:t>
+      </w:r>
+      <w:r>
+        <w:rPr>
+          <w:iCs/>
+          <w:i/>
+        </w:rPr>
+        <w:t xml:space="preserve">ggplot2: Elegant graphics for data analysis</w:t>
+      </w:r>
+      <w:r>
+        <w:t xml:space="preserve">. Springer-Verlag New York. Retrieved from</w:t>
+      </w:r>
+      <w:r>
+        <w:t xml:space="preserve"> </w:t>
+      </w:r>
+      <w:hyperlink r:id="rId72">
+        <w:r>
+          <w:rPr>
+            <w:rStyle w:val="Hyperlink"/>
+          </w:rPr>
+          <w:t xml:space="preserve">https://ggplot2.tidyverse.org</w:t>
+        </w:r>
+      </w:hyperlink>
+    </w:p>
+    <w:bookmarkEnd w:id="73"/>
+    <w:bookmarkStart w:id="75" w:name="ref-R-tidyverse"/>
+    <w:p>
+      <w:pPr>
+        <w:pStyle w:val="Literaturverzeichnis"/>
+      </w:pPr>
+      <w:r>
+        <w:t xml:space="preserve">Wickham, H., Averick, M., Bryan, J., Chang, W., McGowan, L. D., François, R., … Yutani, H. (2019). Welcome to the</w:t>
+      </w:r>
+      <w:r>
+        <w:t xml:space="preserve"> </w:t>
+      </w:r>
+      <w:r>
+        <w:t xml:space="preserve">tidyverse</w:t>
+      </w:r>
+      <w:r>
+        <w:t xml:space="preserve">.</w:t>
+      </w:r>
+      <w:r>
+        <w:t xml:space="preserve"> </w:t>
+      </w:r>
+      <w:r>
+        <w:rPr>
+          <w:iCs/>
+          <w:i/>
+        </w:rPr>
+        <w:t xml:space="preserve">Journal of Open Source Software</w:t>
+      </w:r>
+      <w:r>
+        <w:t xml:space="preserve">,</w:t>
+      </w:r>
+      <w:r>
+        <w:t xml:space="preserve"> </w:t>
+      </w:r>
+      <w:r>
+        <w:rPr>
+          <w:iCs/>
+          <w:i/>
+        </w:rPr>
+        <w:t xml:space="preserve">4</w:t>
+      </w:r>
+      <w:r>
+        <w:t xml:space="preserve">(43), 1686.</w:t>
+      </w:r>
+      <w:r>
+        <w:t xml:space="preserve"> </w:t>
+      </w:r>
+      <w:hyperlink r:id="rId74">
+        <w:r>
+          <w:rPr>
+            <w:rStyle w:val="Hyperlink"/>
+          </w:rPr>
+          <w:t xml:space="preserve">https://doi.org/10.21105/joss.01686</w:t>
+        </w:r>
+      </w:hyperlink>
+    </w:p>
+    <w:bookmarkEnd w:id="75"/>
+    <w:bookmarkStart w:id="77" w:name="ref-R-dplyr"/>
+    <w:p>
+      <w:pPr>
+        <w:pStyle w:val="Literaturverzeichnis"/>
+      </w:pPr>
+      <w:r>
+        <w:t xml:space="preserve">Wickham, H., François, R., Henry, L., &amp; Müller, K. (2021).</w:t>
+      </w:r>
+      <w:r>
+        <w:t xml:space="preserve"> </w:t>
+      </w:r>
+      <w:r>
+        <w:rPr>
+          <w:iCs/>
+          <w:i/>
+        </w:rPr>
+        <w:t xml:space="preserve">Dplyr: A grammar of data manipulation</w:t>
+      </w:r>
+      <w:r>
+        <w:t xml:space="preserve">. Retrieved from</w:t>
+      </w:r>
+      <w:r>
+        <w:t xml:space="preserve"> </w:t>
+      </w:r>
+      <w:hyperlink r:id="rId76">
+        <w:r>
+          <w:rPr>
+            <w:rStyle w:val="Hyperlink"/>
+          </w:rPr>
+          <w:t xml:space="preserve">https://CRAN.R-project.org/package=dplyr</w:t>
+        </w:r>
+      </w:hyperlink>
+    </w:p>
+    <w:bookmarkEnd w:id="77"/>
+    <w:bookmarkEnd w:id="78"/>
+    <w:bookmarkEnd w:id="79"/>
     <w:sectPr>
       <w:headerReference r:id="rId10" w:type="even"/>
       <w:headerReference r:id="rId9" w:type="default"/>

</xml_diff>